<commit_message>
actualización presentación, pruebas y manuales
</commit_message>
<xml_diff>
--- a/Proyecto/Presentación trabajo Norato´s Parking/Manuales/manual de usuario.docx
+++ b/Proyecto/Presentación trabajo Norato´s Parking/Manuales/manual de usuario.docx
@@ -2,11 +2,319 @@
 <file path=word/document.xml><?xml version="1.0" encoding="utf-8"?>
 <w:document xmlns:ve="http://schemas.openxmlformats.org/markup-compatibility/2006" xmlns:o="urn:schemas-microsoft-com:office:office" xmlns:r="http://schemas.openxmlformats.org/officeDocument/2006/relationships" xmlns:m="http://schemas.openxmlformats.org/officeDocument/2006/math" xmlns:v="urn:schemas-microsoft-com:vml" xmlns:wp="http://schemas.openxmlformats.org/drawingml/2006/wordprocessingDrawing" xmlns:w10="urn:schemas-microsoft-com:office:word" xmlns:w="http://schemas.openxmlformats.org/wordprocessingml/2006/main" xmlns:wne="http://schemas.microsoft.com/office/word/2006/wordml">
   <w:body>
+    <w:sdt>
+      <w:sdtPr>
+        <w:rPr>
+          <w:rFonts w:asciiTheme="majorHAnsi" w:eastAsiaTheme="majorEastAsia" w:hAnsiTheme="majorHAnsi" w:cstheme="majorBidi"/>
+          <w:caps/>
+          <w:lang w:val="es-CO"/>
+        </w:rPr>
+        <w:id w:val="27150325"/>
+        <w:docPartObj>
+          <w:docPartGallery w:val="Cover Pages"/>
+          <w:docPartUnique/>
+        </w:docPartObj>
+      </w:sdtPr>
+      <w:sdtEndPr>
+        <w:rPr>
+          <w:rFonts w:asciiTheme="minorHAnsi" w:eastAsiaTheme="minorHAnsi" w:hAnsiTheme="minorHAnsi" w:cstheme="minorBidi"/>
+          <w:caps w:val="0"/>
+        </w:rPr>
+      </w:sdtEndPr>
+      <w:sdtContent>
+        <w:tbl>
+          <w:tblPr>
+            <w:tblW w:w="5000" w:type="pct"/>
+            <w:jc w:val="center"/>
+            <w:tblLook w:val="04A0"/>
+          </w:tblPr>
+          <w:tblGrid>
+            <w:gridCol w:w="9054"/>
+          </w:tblGrid>
+          <w:tr>
+            <w:trPr>
+              <w:trHeight w:val="2880"/>
+              <w:jc w:val="center"/>
+            </w:trPr>
+            <w:tc>
+              <w:tcPr>
+                <w:tcW w:w="5000" w:type="pct"/>
+              </w:tcPr>
+              <w:p>
+                <w:pPr>
+                  <w:pStyle w:val="Sinespaciado"/>
+                  <w:jc w:val="center"/>
+                  <w:rPr>
+                    <w:rFonts w:asciiTheme="majorHAnsi" w:eastAsiaTheme="majorEastAsia" w:hAnsiTheme="majorHAnsi" w:cstheme="majorBidi"/>
+                    <w:caps/>
+                  </w:rPr>
+                </w:pPr>
+              </w:p>
+            </w:tc>
+          </w:tr>
+          <w:tr>
+            <w:trPr>
+              <w:trHeight w:val="1440"/>
+              <w:jc w:val="center"/>
+            </w:trPr>
+            <w:sdt>
+              <w:sdtPr>
+                <w:rPr>
+                  <w:rFonts w:asciiTheme="majorHAnsi" w:eastAsiaTheme="majorEastAsia" w:hAnsiTheme="majorHAnsi" w:cstheme="majorBidi"/>
+                  <w:sz w:val="80"/>
+                  <w:szCs w:val="80"/>
+                </w:rPr>
+                <w:alias w:val="Título"/>
+                <w:id w:val="15524250"/>
+                <w:placeholder>
+                  <w:docPart w:val="7B100A6EF01D4C9283417AC3DF716D7F"/>
+                </w:placeholder>
+                <w:dataBinding w:prefixMappings="xmlns:ns0='http://schemas.openxmlformats.org/package/2006/metadata/core-properties' xmlns:ns1='http://purl.org/dc/elements/1.1/'" w:xpath="/ns0:coreProperties[1]/ns1:title[1]" w:storeItemID="{6C3C8BC8-F283-45AE-878A-BAB7291924A1}"/>
+                <w:text/>
+              </w:sdtPr>
+              <w:sdtContent>
+                <w:tc>
+                  <w:tcPr>
+                    <w:tcW w:w="5000" w:type="pct"/>
+                    <w:tcBorders>
+                      <w:bottom w:val="single" w:sz="4" w:space="0" w:color="4F81BD" w:themeColor="accent1"/>
+                    </w:tcBorders>
+                    <w:vAlign w:val="center"/>
+                  </w:tcPr>
+                  <w:p>
+                    <w:pPr>
+                      <w:pStyle w:val="Sinespaciado"/>
+                      <w:jc w:val="center"/>
+                      <w:rPr>
+                        <w:rFonts w:asciiTheme="majorHAnsi" w:eastAsiaTheme="majorEastAsia" w:hAnsiTheme="majorHAnsi" w:cstheme="majorBidi"/>
+                        <w:sz w:val="80"/>
+                        <w:szCs w:val="80"/>
+                      </w:rPr>
+                    </w:pPr>
+                    <w:r>
+                      <w:rPr>
+                        <w:rFonts w:asciiTheme="majorHAnsi" w:eastAsiaTheme="majorEastAsia" w:hAnsiTheme="majorHAnsi" w:cstheme="majorBidi"/>
+                        <w:sz w:val="80"/>
+                        <w:szCs w:val="80"/>
+                      </w:rPr>
+                      <w:t>MANUAL DE USUARIO</w:t>
+                    </w:r>
+                  </w:p>
+                </w:tc>
+              </w:sdtContent>
+            </w:sdt>
+          </w:tr>
+          <w:tr>
+            <w:trPr>
+              <w:trHeight w:val="720"/>
+              <w:jc w:val="center"/>
+            </w:trPr>
+            <w:sdt>
+              <w:sdtPr>
+                <w:rPr>
+                  <w:rFonts w:asciiTheme="majorHAnsi" w:eastAsiaTheme="majorEastAsia" w:hAnsiTheme="majorHAnsi" w:cstheme="majorBidi"/>
+                  <w:sz w:val="44"/>
+                  <w:szCs w:val="44"/>
+                </w:rPr>
+                <w:alias w:val="Subtítulo"/>
+                <w:id w:val="15524255"/>
+                <w:placeholder>
+                  <w:docPart w:val="D37FEFE984E44B18A147758D27C85FC3"/>
+                </w:placeholder>
+                <w:dataBinding w:prefixMappings="xmlns:ns0='http://schemas.openxmlformats.org/package/2006/metadata/core-properties' xmlns:ns1='http://purl.org/dc/elements/1.1/'" w:xpath="/ns0:coreProperties[1]/ns1:subject[1]" w:storeItemID="{6C3C8BC8-F283-45AE-878A-BAB7291924A1}"/>
+                <w:text/>
+              </w:sdtPr>
+              <w:sdtContent>
+                <w:tc>
+                  <w:tcPr>
+                    <w:tcW w:w="5000" w:type="pct"/>
+                    <w:tcBorders>
+                      <w:top w:val="single" w:sz="4" w:space="0" w:color="4F81BD" w:themeColor="accent1"/>
+                    </w:tcBorders>
+                    <w:vAlign w:val="center"/>
+                  </w:tcPr>
+                  <w:p>
+                    <w:pPr>
+                      <w:pStyle w:val="Sinespaciado"/>
+                      <w:jc w:val="center"/>
+                      <w:rPr>
+                        <w:rFonts w:asciiTheme="majorHAnsi" w:eastAsiaTheme="majorEastAsia" w:hAnsiTheme="majorHAnsi" w:cstheme="majorBidi"/>
+                        <w:sz w:val="44"/>
+                        <w:szCs w:val="44"/>
+                      </w:rPr>
+                    </w:pPr>
+                    <w:r>
+                      <w:rPr>
+                        <w:rFonts w:asciiTheme="majorHAnsi" w:eastAsiaTheme="majorEastAsia" w:hAnsiTheme="majorHAnsi" w:cstheme="majorBidi"/>
+                        <w:sz w:val="44"/>
+                        <w:szCs w:val="44"/>
+                      </w:rPr>
+                      <w:t>Sistema i</w:t>
+                    </w:r>
+                    <w:r>
+                      <w:rPr>
+                        <w:rFonts w:asciiTheme="majorHAnsi" w:eastAsiaTheme="majorEastAsia" w:hAnsiTheme="majorHAnsi" w:cstheme="majorBidi"/>
+                        <w:sz w:val="44"/>
+                        <w:szCs w:val="44"/>
+                      </w:rPr>
+                      <w:t>ngreso y salida de motos y bicicletas norato's parking.</w:t>
+                    </w:r>
+                  </w:p>
+                </w:tc>
+              </w:sdtContent>
+            </w:sdt>
+          </w:tr>
+          <w:tr>
+            <w:trPr>
+              <w:trHeight w:val="360"/>
+              <w:jc w:val="center"/>
+            </w:trPr>
+            <w:tc>
+              <w:tcPr>
+                <w:tcW w:w="5000" w:type="pct"/>
+                <w:vAlign w:val="center"/>
+              </w:tcPr>
+              <w:p>
+                <w:pPr>
+                  <w:pStyle w:val="Sinespaciado"/>
+                  <w:jc w:val="center"/>
+                </w:pPr>
+              </w:p>
+            </w:tc>
+          </w:tr>
+          <w:tr>
+            <w:trPr>
+              <w:trHeight w:val="360"/>
+              <w:jc w:val="center"/>
+            </w:trPr>
+            <w:sdt>
+              <w:sdtPr>
+                <w:rPr>
+                  <w:b/>
+                  <w:bCs/>
+                </w:rPr>
+                <w:alias w:val="Autor"/>
+                <w:id w:val="15524260"/>
+                <w:placeholder>
+                  <w:docPart w:val="9908442562DB4480BB6A1A30589083C9"/>
+                </w:placeholder>
+                <w:dataBinding w:prefixMappings="xmlns:ns0='http://schemas.openxmlformats.org/package/2006/metadata/core-properties' xmlns:ns1='http://purl.org/dc/elements/1.1/'" w:xpath="/ns0:coreProperties[1]/ns1:creator[1]" w:storeItemID="{6C3C8BC8-F283-45AE-878A-BAB7291924A1}"/>
+                <w:text/>
+              </w:sdtPr>
+              <w:sdtContent>
+                <w:tc>
+                  <w:tcPr>
+                    <w:tcW w:w="5000" w:type="pct"/>
+                    <w:vAlign w:val="center"/>
+                  </w:tcPr>
+                  <w:p>
+                    <w:pPr>
+                      <w:pStyle w:val="Sinespaciado"/>
+                      <w:jc w:val="center"/>
+                      <w:rPr>
+                        <w:b/>
+                        <w:bCs/>
+                      </w:rPr>
+                    </w:pPr>
+                    <w:r>
+                      <w:rPr>
+                        <w:b/>
+                        <w:bCs/>
+                        <w:lang w:val="es-CO"/>
+                      </w:rPr>
+                      <w:t>Usuario</w:t>
+                    </w:r>
+                  </w:p>
+                </w:tc>
+              </w:sdtContent>
+            </w:sdt>
+          </w:tr>
+          <w:tr>
+            <w:trPr>
+              <w:trHeight w:val="360"/>
+              <w:jc w:val="center"/>
+            </w:trPr>
+            <w:tc>
+              <w:tcPr>
+                <w:tcW w:w="5000" w:type="pct"/>
+                <w:vAlign w:val="center"/>
+              </w:tcPr>
+              <w:p>
+                <w:pPr>
+                  <w:pStyle w:val="Sinespaciado"/>
+                  <w:jc w:val="center"/>
+                  <w:rPr>
+                    <w:b/>
+                    <w:bCs/>
+                  </w:rPr>
+                </w:pPr>
+                <w:r>
+                  <w:rPr>
+                    <w:b/>
+                    <w:bCs/>
+                  </w:rPr>
+                  <w:t>abril de 2018</w:t>
+                </w:r>
+              </w:p>
+            </w:tc>
+          </w:tr>
+        </w:tbl>
+        <w:p>
+          <w:pPr>
+            <w:rPr>
+              <w:lang w:val="es-ES"/>
+            </w:rPr>
+          </w:pPr>
+        </w:p>
+        <w:p>
+          <w:pPr>
+            <w:rPr>
+              <w:lang w:val="es-ES"/>
+            </w:rPr>
+          </w:pPr>
+        </w:p>
+        <w:tbl>
+          <w:tblPr>
+            <w:tblpPr w:leftFromText="187" w:rightFromText="187" w:horzAnchor="margin" w:tblpXSpec="center" w:tblpYSpec="bottom"/>
+            <w:tblW w:w="5000" w:type="pct"/>
+            <w:tblLook w:val="04A0"/>
+          </w:tblPr>
+          <w:tblGrid>
+            <w:gridCol w:w="9054"/>
+          </w:tblGrid>
+          <w:tr>
+            <w:tc>
+              <w:tcPr>
+                <w:tcW w:w="5000" w:type="pct"/>
+              </w:tcPr>
+              <w:p>
+                <w:pPr>
+                  <w:pStyle w:val="Sinespaciado"/>
+                </w:pPr>
+              </w:p>
+            </w:tc>
+          </w:tr>
+        </w:tbl>
+        <w:p>
+          <w:pPr>
+            <w:rPr>
+              <w:lang w:val="es-ES"/>
+            </w:rPr>
+          </w:pPr>
+        </w:p>
+        <w:p>
+          <w:r>
+            <w:br w:type="page"/>
+          </w:r>
+        </w:p>
+      </w:sdtContent>
+    </w:sdt>
     <w:p>
       <w:pPr>
         <w:jc w:val="center"/>
       </w:pPr>
       <w:r>
+        <w:lastRenderedPageBreak/>
         <w:t>TABLA DE CONTENIDO</w:t>
       </w:r>
       <w:r>
@@ -34,7 +342,7 @@
         <w:t>.</w:t>
       </w:r>
       <w:r>
-        <w:t>2</w:t>
+        <w:t>3</w:t>
       </w:r>
     </w:p>
     <w:p>
@@ -49,7 +357,7 @@
         <w:t>OBJETIVO DE ÉSTE MANUAL........................................................................................................</w:t>
       </w:r>
       <w:r>
-        <w:t>.3</w:t>
+        <w:t>.4</w:t>
       </w:r>
     </w:p>
     <w:p>
@@ -61,7 +369,10 @@
         </w:numPr>
       </w:pPr>
       <w:r>
-        <w:t>DIRIGIDO A....................................................................................................................................4</w:t>
+        <w:t>DIRIGIDO A.....................................................................................................</w:t>
+      </w:r>
+      <w:r>
+        <w:t>...............................5</w:t>
       </w:r>
     </w:p>
     <w:p>
@@ -82,7 +393,7 @@
         <w:t>........</w:t>
       </w:r>
       <w:r>
-        <w:t>5</w:t>
+        <w:t>6</w:t>
       </w:r>
     </w:p>
     <w:p>
@@ -94,7 +405,13 @@
         </w:numPr>
       </w:pPr>
       <w:r>
-        <w:t>ESPECIFICACIONES........................................................................................................................6</w:t>
+        <w:t>ESPECIFICACIONES...........................................................................................................</w:t>
+      </w:r>
+      <w:r>
+        <w:t>.............</w:t>
+      </w:r>
+      <w:r>
+        <w:t>7</w:t>
       </w:r>
     </w:p>
     <w:p>
@@ -106,7 +423,13 @@
         </w:numPr>
       </w:pPr>
       <w:r>
-        <w:t>Hardware.........................................................................................................................6</w:t>
+        <w:t>Hardware..........................................................................................</w:t>
+      </w:r>
+      <w:r>
+        <w:t>...............................</w:t>
+      </w:r>
+      <w:r>
+        <w:t>7</w:t>
       </w:r>
     </w:p>
     <w:p>
@@ -118,7 +441,13 @@
         </w:numPr>
       </w:pPr>
       <w:r>
-        <w:t>Software...........................................................................................................................6</w:t>
+        <w:t>Software......................................................................................................</w:t>
+      </w:r>
+      <w:r>
+        <w:t>.....................</w:t>
+      </w:r>
+      <w:r>
+        <w:t>7</w:t>
       </w:r>
     </w:p>
     <w:p>
@@ -130,7 +459,13 @@
         </w:numPr>
       </w:pPr>
       <w:r>
-        <w:t>Requerimiento de la base de datos....................................................................6</w:t>
+        <w:t>Requerimiento de la base de datos.....................................</w:t>
+      </w:r>
+      <w:r>
+        <w:t>...............................</w:t>
+      </w:r>
+      <w:r>
+        <w:t>7</w:t>
       </w:r>
     </w:p>
     <w:p>
@@ -142,7 +477,10 @@
         </w:numPr>
       </w:pPr>
       <w:r>
-        <w:t>Software del servidor..........................................................................................6</w:t>
+        <w:t>Software del servidor...........................................................</w:t>
+      </w:r>
+      <w:r>
+        <w:t>...............................7</w:t>
       </w:r>
     </w:p>
     <w:p>
@@ -163,7 +501,10 @@
         <w:t>................</w:t>
       </w:r>
       <w:r>
-        <w:t>...................................................7</w:t>
+        <w:t>....................</w:t>
+      </w:r>
+      <w:r>
+        <w:t>...............................8</w:t>
       </w:r>
     </w:p>
     <w:p>
@@ -175,7 +516,10 @@
         </w:numPr>
       </w:pPr>
       <w:r>
-        <w:t>Administrador..................................................................................................................7</w:t>
+        <w:t>Administrador...................................................................................</w:t>
+      </w:r>
+      <w:r>
+        <w:t>...............................8</w:t>
       </w:r>
     </w:p>
     <w:p>
@@ -187,7 +531,10 @@
         </w:numPr>
       </w:pPr>
       <w:r>
-        <w:t>Usuario.............................................................................................................................8</w:t>
+        <w:t>Usuario..............................................................................................</w:t>
+      </w:r>
+      <w:r>
+        <w:t>...............................9</w:t>
       </w:r>
     </w:p>
     <w:p>
@@ -199,7 +546,10 @@
         </w:numPr>
       </w:pPr>
       <w:r>
-        <w:t>OPERACIÓN DEL SISTEMA.............................................................................................................9</w:t>
+        <w:t>OPERACIÓN DEL SISTEMA.............................................................................</w:t>
+      </w:r>
+      <w:r>
+        <w:t>..............................10</w:t>
       </w:r>
     </w:p>
     <w:p>
@@ -214,7 +564,10 @@
         <w:t>Administrador</w:t>
       </w:r>
       <w:r>
-        <w:t>..................................................................................................................9</w:t>
+        <w:t>...................................................................................</w:t>
+      </w:r>
+      <w:r>
+        <w:t>.............................10</w:t>
       </w:r>
     </w:p>
     <w:p>
@@ -226,7 +579,10 @@
         </w:numPr>
       </w:pPr>
       <w:r>
-        <w:t>Borrar registro.....................................................................................................9</w:t>
+        <w:t>Borrar registro......................................................................</w:t>
+      </w:r>
+      <w:r>
+        <w:t>.............................10</w:t>
       </w:r>
     </w:p>
     <w:p>
@@ -238,7 +594,10 @@
         </w:numPr>
       </w:pPr>
       <w:r>
-        <w:t>Ver estacionamiento.........................................................................................10</w:t>
+        <w:t>Ver estacionamiento...........................................................</w:t>
+      </w:r>
+      <w:r>
+        <w:t>..............................11</w:t>
       </w:r>
     </w:p>
     <w:p>
@@ -250,7 +609,10 @@
         </w:numPr>
       </w:pPr>
       <w:r>
-        <w:t>Ver y cambiar precio.........................................................................................11</w:t>
+        <w:t>Ver y cambiar precio...........................................................</w:t>
+      </w:r>
+      <w:r>
+        <w:t>..............................12</w:t>
       </w:r>
     </w:p>
     <w:p>
@@ -262,7 +624,10 @@
         </w:numPr>
       </w:pPr>
       <w:r>
-        <w:t>Registrar usuario para el uso del programa......................................................12</w:t>
+        <w:t>Registrar usuario para el uso del programa........................</w:t>
+      </w:r>
+      <w:r>
+        <w:t>..............................13</w:t>
       </w:r>
     </w:p>
     <w:p>
@@ -274,7 +639,10 @@
         </w:numPr>
       </w:pPr>
       <w:r>
-        <w:t>Ver y cambiar estacionamientos disponibles....................................................13</w:t>
+        <w:t>Ver y cambiar estacionamientos disponibles......................</w:t>
+      </w:r>
+      <w:r>
+        <w:t>..............................14</w:t>
       </w:r>
     </w:p>
     <w:p>
@@ -286,7 +654,10 @@
         </w:numPr>
       </w:pPr>
       <w:r>
-        <w:t>Usuario...........................................................................................................................14</w:t>
+        <w:t>Usuario.............................................................................................</w:t>
+      </w:r>
+      <w:r>
+        <w:t>..............................15</w:t>
       </w:r>
     </w:p>
     <w:p>
@@ -301,7 +672,10 @@
         <w:t>Ingresar vehículo en el parqueadero</w:t>
       </w:r>
       <w:r>
-        <w:t>................................................................14</w:t>
+        <w:t>..................................</w:t>
+      </w:r>
+      <w:r>
+        <w:t>..............................15</w:t>
       </w:r>
     </w:p>
     <w:p>
@@ -316,7 +690,10 @@
         <w:t>Ver vehículos parqueados</w:t>
       </w:r>
       <w:r>
-        <w:t>.................................................................................18</w:t>
+        <w:t>...................................................</w:t>
+      </w:r>
+      <w:r>
+        <w:t>..............................19</w:t>
       </w:r>
     </w:p>
     <w:p>
@@ -331,7 +708,10 @@
         <w:t>Registrar la salida de un vehículo</w:t>
       </w:r>
       <w:r>
-        <w:t>......................................................................18</w:t>
+        <w:t>........................................</w:t>
+      </w:r>
+      <w:r>
+        <w:t>..............................19</w:t>
       </w:r>
     </w:p>
     <w:p>
@@ -346,7 +726,10 @@
         <w:t>Ver listado de vehículos cobrados y facturas</w:t>
       </w:r>
       <w:r>
-        <w:t>....................................................21</w:t>
+        <w:t>......................</w:t>
+      </w:r>
+      <w:r>
+        <w:t>..............................22</w:t>
       </w:r>
     </w:p>
     <w:p/>
@@ -784,15 +1167,7 @@
         </w:numPr>
       </w:pPr>
       <w:r>
-        <w:t xml:space="preserve">Ingrese desde su navegador  a la siguiente dirección: </w:t>
-      </w:r>
-      <w:proofErr w:type="spellStart"/>
-      <w:r>
-        <w:t>localhost</w:t>
-      </w:r>
-      <w:proofErr w:type="spellEnd"/>
-      <w:r>
-        <w:t>/parqueadero, al ingresar le pedirá iniciar sesión.</w:t>
+        <w:t>Ingrese desde su navegador  a la siguiente dirección: localhost/parqueadero, al ingresar le pedirá iniciar sesión.</w:t>
       </w:r>
     </w:p>
     <w:p>
@@ -2268,6 +2643,10 @@
         </w:pict>
       </w:r>
       <w:r>
+        <w:rPr>
+          <w:noProof/>
+          <w:lang w:eastAsia="es-CO"/>
+        </w:rPr>
         <w:drawing>
           <wp:inline distT="0" distB="0" distL="0" distR="0">
             <wp:extent cx="4558560" cy="3265142"/>
@@ -2906,6 +3285,10 @@
         </w:pict>
       </w:r>
       <w:r>
+        <w:rPr>
+          <w:noProof/>
+          <w:lang w:eastAsia="es-CO"/>
+        </w:rPr>
         <w:drawing>
           <wp:inline distT="0" distB="0" distL="0" distR="0">
             <wp:extent cx="4557600" cy="3454827"/>
@@ -3405,6 +3788,7 @@
       <w:pgSz w:w="12240" w:h="15840"/>
       <w:pgMar w:top="1417" w:right="1701" w:bottom="1417" w:left="1701" w:header="708" w:footer="708" w:gutter="0"/>
       <w:cols w:space="708"/>
+      <w:titlePg/>
       <w:docGrid w:linePitch="360"/>
     </w:sectPr>
   </w:body>
@@ -3456,7 +3840,7 @@
             <w:rPr>
               <w:noProof/>
             </w:rPr>
-            <w:t>21</w:t>
+            <w:t>23</w:t>
           </w:r>
         </w:fldSimple>
       </w:p>
@@ -6612,7 +6996,422 @@
       <w:szCs w:val="16"/>
     </w:rPr>
   </w:style>
+  <w:style w:type="paragraph" w:styleId="Sinespaciado">
+    <w:name w:val="No Spacing"/>
+    <w:link w:val="SinespaciadoCar"/>
+    <w:uiPriority w:val="1"/>
+    <w:qFormat/>
+    <w:rsid w:val="00983631"/>
+    <w:pPr>
+      <w:spacing w:after="0" w:line="240" w:lineRule="auto"/>
+    </w:pPr>
+    <w:rPr>
+      <w:rFonts w:eastAsiaTheme="minorEastAsia"/>
+      <w:lang w:val="es-ES"/>
+    </w:rPr>
+  </w:style>
+  <w:style w:type="character" w:customStyle="1" w:styleId="SinespaciadoCar">
+    <w:name w:val="Sin espaciado Car"/>
+    <w:basedOn w:val="Fuentedeprrafopredeter"/>
+    <w:link w:val="Sinespaciado"/>
+    <w:uiPriority w:val="1"/>
+    <w:rsid w:val="00983631"/>
+    <w:rPr>
+      <w:rFonts w:eastAsiaTheme="minorEastAsia"/>
+      <w:lang w:val="es-ES"/>
+    </w:rPr>
+  </w:style>
 </w:styles>
+</file>
+
+<file path=word/glossary/document.xml><?xml version="1.0" encoding="utf-8"?>
+<w:glossaryDocument xmlns:ve="http://schemas.openxmlformats.org/markup-compatibility/2006" xmlns:o="urn:schemas-microsoft-com:office:office" xmlns:r="http://schemas.openxmlformats.org/officeDocument/2006/relationships" xmlns:m="http://schemas.openxmlformats.org/officeDocument/2006/math" xmlns:v="urn:schemas-microsoft-com:vml" xmlns:wp="http://schemas.openxmlformats.org/drawingml/2006/wordprocessingDrawing" xmlns:w10="urn:schemas-microsoft-com:office:word" xmlns:w="http://schemas.openxmlformats.org/wordprocessingml/2006/main" xmlns:wne="http://schemas.microsoft.com/office/word/2006/wordml">
+  <w:docParts>
+    <w:docPart>
+      <w:docPartPr>
+        <w:name w:val="7B100A6EF01D4C9283417AC3DF716D7F"/>
+        <w:category>
+          <w:name w:val="General"/>
+          <w:gallery w:val="placeholder"/>
+        </w:category>
+        <w:types>
+          <w:type w:val="bbPlcHdr"/>
+        </w:types>
+        <w:behaviors>
+          <w:behavior w:val="content"/>
+        </w:behaviors>
+        <w:guid w:val="{1A00FD39-4BB2-4CFC-A164-FAEA7B29B5C1}"/>
+      </w:docPartPr>
+      <w:docPartBody>
+        <w:p>
+          <w:pPr>
+            <w:pStyle w:val="7B100A6EF01D4C9283417AC3DF716D7F"/>
+          </w:pPr>
+          <w:r>
+            <w:rPr>
+              <w:rFonts w:asciiTheme="majorHAnsi" w:eastAsiaTheme="majorEastAsia" w:hAnsiTheme="majorHAnsi" w:cstheme="majorBidi"/>
+              <w:sz w:val="80"/>
+              <w:szCs w:val="80"/>
+              <w:lang w:val="es-ES"/>
+            </w:rPr>
+            <w:t>[Escribir el título del documento]</w:t>
+          </w:r>
+        </w:p>
+      </w:docPartBody>
+    </w:docPart>
+    <w:docPart>
+      <w:docPartPr>
+        <w:name w:val="D37FEFE984E44B18A147758D27C85FC3"/>
+        <w:category>
+          <w:name w:val="General"/>
+          <w:gallery w:val="placeholder"/>
+        </w:category>
+        <w:types>
+          <w:type w:val="bbPlcHdr"/>
+        </w:types>
+        <w:behaviors>
+          <w:behavior w:val="content"/>
+        </w:behaviors>
+        <w:guid w:val="{7208464D-FD42-44D2-9075-B45696973137}"/>
+      </w:docPartPr>
+      <w:docPartBody>
+        <w:p>
+          <w:pPr>
+            <w:pStyle w:val="D37FEFE984E44B18A147758D27C85FC3"/>
+          </w:pPr>
+          <w:r>
+            <w:rPr>
+              <w:rFonts w:asciiTheme="majorHAnsi" w:eastAsiaTheme="majorEastAsia" w:hAnsiTheme="majorHAnsi" w:cstheme="majorBidi"/>
+              <w:sz w:val="44"/>
+              <w:szCs w:val="44"/>
+              <w:lang w:val="es-ES"/>
+            </w:rPr>
+            <w:t>[Escribir el subtítulo del documento]</w:t>
+          </w:r>
+        </w:p>
+      </w:docPartBody>
+    </w:docPart>
+  </w:docParts>
+</w:glossaryDocument>
+</file>
+
+<file path=word/glossary/fontTable.xml><?xml version="1.0" encoding="utf-8"?>
+<w:fonts xmlns:r="http://schemas.openxmlformats.org/officeDocument/2006/relationships" xmlns:w="http://schemas.openxmlformats.org/wordprocessingml/2006/main">
+  <w:font w:name="Times New Roman">
+    <w:panose1 w:val="02020603050405020304"/>
+    <w:charset w:val="00"/>
+    <w:family w:val="roman"/>
+    <w:pitch w:val="variable"/>
+    <w:sig w:usb0="E0002AFF" w:usb1="C0007841" w:usb2="00000009" w:usb3="00000000" w:csb0="000001FF" w:csb1="00000000"/>
+  </w:font>
+  <w:font w:name="Symbol">
+    <w:panose1 w:val="05050102010706020507"/>
+    <w:charset w:val="02"/>
+    <w:family w:val="roman"/>
+    <w:pitch w:val="variable"/>
+    <w:sig w:usb0="00000000" w:usb1="10000000" w:usb2="00000000" w:usb3="00000000" w:csb0="80000000" w:csb1="00000000"/>
+  </w:font>
+  <w:font w:name="Wingdings">
+    <w:panose1 w:val="05000000000000000000"/>
+    <w:charset w:val="02"/>
+    <w:family w:val="auto"/>
+    <w:pitch w:val="variable"/>
+    <w:sig w:usb0="00000000" w:usb1="10000000" w:usb2="00000000" w:usb3="00000000" w:csb0="80000000" w:csb1="00000000"/>
+  </w:font>
+  <w:font w:name="Courier New">
+    <w:panose1 w:val="02070309020205020404"/>
+    <w:charset w:val="00"/>
+    <w:family w:val="modern"/>
+    <w:pitch w:val="fixed"/>
+    <w:sig w:usb0="E0002AFF" w:usb1="C0007843" w:usb2="00000009" w:usb3="00000000" w:csb0="000001FF" w:csb1="00000000"/>
+  </w:font>
+  <w:font w:name="Calibri">
+    <w:panose1 w:val="020F0502020204030204"/>
+    <w:charset w:val="00"/>
+    <w:family w:val="swiss"/>
+    <w:pitch w:val="variable"/>
+    <w:sig w:usb0="E10002FF" w:usb1="4000ACFF" w:usb2="00000009" w:usb3="00000000" w:csb0="0000019F" w:csb1="00000000"/>
+  </w:font>
+  <w:font w:name="Cambria">
+    <w:panose1 w:val="02040503050406030204"/>
+    <w:charset w:val="00"/>
+    <w:family w:val="roman"/>
+    <w:pitch w:val="variable"/>
+    <w:sig w:usb0="E00002FF" w:usb1="400004FF" w:usb2="00000000" w:usb3="00000000" w:csb0="0000019F" w:csb1="00000000"/>
+  </w:font>
+  <w:font w:name="Tahoma">
+    <w:panose1 w:val="020B0604030504040204"/>
+    <w:charset w:val="00"/>
+    <w:family w:val="swiss"/>
+    <w:pitch w:val="variable"/>
+    <w:sig w:usb0="E1002EFF" w:usb1="C000605B" w:usb2="00000029" w:usb3="00000000" w:csb0="000101FF" w:csb1="00000000"/>
+  </w:font>
+</w:fonts>
+</file>
+
+<file path=word/glossary/settings.xml><?xml version="1.0" encoding="utf-8"?>
+<w:settings xmlns:o="urn:schemas-microsoft-com:office:office" xmlns:r="http://schemas.openxmlformats.org/officeDocument/2006/relationships" xmlns:m="http://schemas.openxmlformats.org/officeDocument/2006/math" xmlns:v="urn:schemas-microsoft-com:vml" xmlns:w10="urn:schemas-microsoft-com:office:word" xmlns:w="http://schemas.openxmlformats.org/wordprocessingml/2006/main" xmlns:sl="http://schemas.openxmlformats.org/schemaLibrary/2006/main">
+  <w:view w:val="normal"/>
+  <w:defaultTabStop w:val="708"/>
+  <w:hyphenationZone w:val="425"/>
+  <w:characterSpacingControl w:val="doNotCompress"/>
+  <w:compat>
+    <w:useFELayout/>
+  </w:compat>
+  <w:rsids>
+    <w:rsidRoot w:val="00AE568A"/>
+    <w:rsid w:val="004B53FF"/>
+    <w:rsid w:val="00AE568A"/>
+    <w:rsid w:val="00BF48A3"/>
+  </w:rsids>
+  <m:mathPr>
+    <m:mathFont m:val="Cambria Math"/>
+    <m:brkBin m:val="before"/>
+    <m:brkBinSub m:val="--"/>
+    <m:smallFrac m:val="off"/>
+    <m:dispDef/>
+    <m:lMargin m:val="0"/>
+    <m:rMargin m:val="0"/>
+    <m:defJc m:val="centerGroup"/>
+    <m:wrapIndent m:val="1440"/>
+    <m:intLim m:val="subSup"/>
+    <m:naryLim m:val="undOvr"/>
+  </m:mathPr>
+  <w:themeFontLang w:val="es-CO"/>
+  <w:clrSchemeMapping w:bg1="light1" w:t1="dark1" w:bg2="light2" w:t2="dark2" w:accent1="accent1" w:accent2="accent2" w:accent3="accent3" w:accent4="accent4" w:accent5="accent5" w:accent6="accent6" w:hyperlink="hyperlink" w:followedHyperlink="followedHyperlink"/>
+  <w:decimalSymbol w:val=","/>
+  <w:listSeparator w:val="."/>
+</w:settings>
+</file>
+
+<file path=word/glossary/styles.xml><?xml version="1.0" encoding="utf-8"?>
+<w:styles xmlns:r="http://schemas.openxmlformats.org/officeDocument/2006/relationships" xmlns:w="http://schemas.openxmlformats.org/wordprocessingml/2006/main">
+  <w:docDefaults>
+    <w:rPrDefault>
+      <w:rPr>
+        <w:rFonts w:asciiTheme="minorHAnsi" w:eastAsiaTheme="minorEastAsia" w:hAnsiTheme="minorHAnsi" w:cstheme="minorBidi"/>
+        <w:sz w:val="22"/>
+        <w:szCs w:val="22"/>
+        <w:lang w:val="es-CO" w:eastAsia="es-CO" w:bidi="ar-SA"/>
+      </w:rPr>
+    </w:rPrDefault>
+    <w:pPrDefault>
+      <w:pPr>
+        <w:spacing w:after="200" w:line="276" w:lineRule="auto"/>
+      </w:pPr>
+    </w:pPrDefault>
+  </w:docDefaults>
+  <w:latentStyles w:defLockedState="0" w:defUIPriority="99" w:defSemiHidden="1" w:defUnhideWhenUsed="1" w:defQFormat="0" w:count="267">
+    <w:lsdException w:name="Normal" w:semiHidden="0" w:uiPriority="0" w:unhideWhenUsed="0" w:qFormat="1"/>
+    <w:lsdException w:name="heading 1" w:semiHidden="0" w:uiPriority="9" w:unhideWhenUsed="0" w:qFormat="1"/>
+    <w:lsdException w:name="heading 2" w:uiPriority="9" w:qFormat="1"/>
+    <w:lsdException w:name="heading 3" w:uiPriority="9" w:qFormat="1"/>
+    <w:lsdException w:name="heading 4" w:uiPriority="9" w:qFormat="1"/>
+    <w:lsdException w:name="heading 5" w:uiPriority="9" w:qFormat="1"/>
+    <w:lsdException w:name="heading 6" w:uiPriority="9" w:qFormat="1"/>
+    <w:lsdException w:name="heading 7" w:uiPriority="9" w:qFormat="1"/>
+    <w:lsdException w:name="heading 8" w:uiPriority="9" w:qFormat="1"/>
+    <w:lsdException w:name="heading 9" w:uiPriority="9" w:qFormat="1"/>
+    <w:lsdException w:name="toc 1" w:uiPriority="39"/>
+    <w:lsdException w:name="toc 2" w:uiPriority="39"/>
+    <w:lsdException w:name="toc 3" w:uiPriority="39"/>
+    <w:lsdException w:name="toc 4" w:uiPriority="39"/>
+    <w:lsdException w:name="toc 5" w:uiPriority="39"/>
+    <w:lsdException w:name="toc 6" w:uiPriority="39"/>
+    <w:lsdException w:name="toc 7" w:uiPriority="39"/>
+    <w:lsdException w:name="toc 8" w:uiPriority="39"/>
+    <w:lsdException w:name="toc 9" w:uiPriority="39"/>
+    <w:lsdException w:name="caption" w:uiPriority="35" w:qFormat="1"/>
+    <w:lsdException w:name="Title" w:semiHidden="0" w:uiPriority="10" w:unhideWhenUsed="0" w:qFormat="1"/>
+    <w:lsdException w:name="Default Paragraph Font" w:uiPriority="1"/>
+    <w:lsdException w:name="Subtitle" w:semiHidden="0" w:uiPriority="11" w:unhideWhenUsed="0" w:qFormat="1"/>
+    <w:lsdException w:name="Strong" w:semiHidden="0" w:uiPriority="22" w:unhideWhenUsed="0" w:qFormat="1"/>
+    <w:lsdException w:name="Emphasis" w:semiHidden="0" w:uiPriority="20" w:unhideWhenUsed="0" w:qFormat="1"/>
+    <w:lsdException w:name="Table Grid" w:semiHidden="0" w:uiPriority="59" w:unhideWhenUsed="0"/>
+    <w:lsdException w:name="Placeholder Text" w:unhideWhenUsed="0"/>
+    <w:lsdException w:name="No Spacing" w:semiHidden="0" w:uiPriority="1" w:unhideWhenUsed="0" w:qFormat="1"/>
+    <w:lsdException w:name="Light Shading" w:semiHidden="0" w:uiPriority="60" w:unhideWhenUsed="0"/>
+    <w:lsdException w:name="Light List" w:semiHidden="0" w:uiPriority="61" w:unhideWhenUsed="0"/>
+    <w:lsdException w:name="Light Grid" w:semiHidden="0" w:uiPriority="62" w:unhideWhenUsed="0"/>
+    <w:lsdException w:name="Medium Shading 1" w:semiHidden="0" w:uiPriority="63" w:unhideWhenUsed="0"/>
+    <w:lsdException w:name="Medium Shading 2" w:semiHidden="0" w:uiPriority="64" w:unhideWhenUsed="0"/>
+    <w:lsdException w:name="Medium List 1" w:semiHidden="0" w:uiPriority="65" w:unhideWhenUsed="0"/>
+    <w:lsdException w:name="Medium List 2" w:semiHidden="0" w:uiPriority="66" w:unhideWhenUsed="0"/>
+    <w:lsdException w:name="Medium Grid 1" w:semiHidden="0" w:uiPriority="67" w:unhideWhenUsed="0"/>
+    <w:lsdException w:name="Medium Grid 2" w:semiHidden="0" w:uiPriority="68" w:unhideWhenUsed="0"/>
+    <w:lsdException w:name="Medium Grid 3" w:semiHidden="0" w:uiPriority="69" w:unhideWhenUsed="0"/>
+    <w:lsdException w:name="Dark List" w:semiHidden="0" w:uiPriority="70" w:unhideWhenUsed="0"/>
+    <w:lsdException w:name="Colorful Shading" w:semiHidden="0" w:uiPriority="71" w:unhideWhenUsed="0"/>
+    <w:lsdException w:name="Colorful List" w:semiHidden="0" w:uiPriority="72" w:unhideWhenUsed="0"/>
+    <w:lsdException w:name="Colorful Grid" w:semiHidden="0" w:uiPriority="73" w:unhideWhenUsed="0"/>
+    <w:lsdException w:name="Light Shading Accent 1" w:semiHidden="0" w:uiPriority="60" w:unhideWhenUsed="0"/>
+    <w:lsdException w:name="Light List Accent 1" w:semiHidden="0" w:uiPriority="61" w:unhideWhenUsed="0"/>
+    <w:lsdException w:name="Light Grid Accent 1" w:semiHidden="0" w:uiPriority="62" w:unhideWhenUsed="0"/>
+    <w:lsdException w:name="Medium Shading 1 Accent 1" w:semiHidden="0" w:uiPriority="63" w:unhideWhenUsed="0"/>
+    <w:lsdException w:name="Medium Shading 2 Accent 1" w:semiHidden="0" w:uiPriority="64" w:unhideWhenUsed="0"/>
+    <w:lsdException w:name="Medium List 1 Accent 1" w:semiHidden="0" w:uiPriority="65" w:unhideWhenUsed="0"/>
+    <w:lsdException w:name="Revision" w:unhideWhenUsed="0"/>
+    <w:lsdException w:name="List Paragraph" w:semiHidden="0" w:uiPriority="34" w:unhideWhenUsed="0" w:qFormat="1"/>
+    <w:lsdException w:name="Quote" w:semiHidden="0" w:uiPriority="29" w:unhideWhenUsed="0" w:qFormat="1"/>
+    <w:lsdException w:name="Intense Quote" w:semiHidden="0" w:uiPriority="30" w:unhideWhenUsed="0" w:qFormat="1"/>
+    <w:lsdException w:name="Medium List 2 Accent 1" w:semiHidden="0" w:uiPriority="66" w:unhideWhenUsed="0"/>
+    <w:lsdException w:name="Medium Grid 1 Accent 1" w:semiHidden="0" w:uiPriority="67" w:unhideWhenUsed="0"/>
+    <w:lsdException w:name="Medium Grid 2 Accent 1" w:semiHidden="0" w:uiPriority="68" w:unhideWhenUsed="0"/>
+    <w:lsdException w:name="Medium Grid 3 Accent 1" w:semiHidden="0" w:uiPriority="69" w:unhideWhenUsed="0"/>
+    <w:lsdException w:name="Dark List Accent 1" w:semiHidden="0" w:uiPriority="70" w:unhideWhenUsed="0"/>
+    <w:lsdException w:name="Colorful Shading Accent 1" w:semiHidden="0" w:uiPriority="71" w:unhideWhenUsed="0"/>
+    <w:lsdException w:name="Colorful List Accent 1" w:semiHidden="0" w:uiPriority="72" w:unhideWhenUsed="0"/>
+    <w:lsdException w:name="Colorful Grid Accent 1" w:semiHidden="0" w:uiPriority="73" w:unhideWhenUsed="0"/>
+    <w:lsdException w:name="Light Shading Accent 2" w:semiHidden="0" w:uiPriority="60" w:unhideWhenUsed="0"/>
+    <w:lsdException w:name="Light List Accent 2" w:semiHidden="0" w:uiPriority="61" w:unhideWhenUsed="0"/>
+    <w:lsdException w:name="Light Grid Accent 2" w:semiHidden="0" w:uiPriority="62" w:unhideWhenUsed="0"/>
+    <w:lsdException w:name="Medium Shading 1 Accent 2" w:semiHidden="0" w:uiPriority="63" w:unhideWhenUsed="0"/>
+    <w:lsdException w:name="Medium Shading 2 Accent 2" w:semiHidden="0" w:uiPriority="64" w:unhideWhenUsed="0"/>
+    <w:lsdException w:name="Medium List 1 Accent 2" w:semiHidden="0" w:uiPriority="65" w:unhideWhenUsed="0"/>
+    <w:lsdException w:name="Medium List 2 Accent 2" w:semiHidden="0" w:uiPriority="66" w:unhideWhenUsed="0"/>
+    <w:lsdException w:name="Medium Grid 1 Accent 2" w:semiHidden="0" w:uiPriority="67" w:unhideWhenUsed="0"/>
+    <w:lsdException w:name="Medium Grid 2 Accent 2" w:semiHidden="0" w:uiPriority="68" w:unhideWhenUsed="0"/>
+    <w:lsdException w:name="Medium Grid 3 Accent 2" w:semiHidden="0" w:uiPriority="69" w:unhideWhenUsed="0"/>
+    <w:lsdException w:name="Dark List Accent 2" w:semiHidden="0" w:uiPriority="70" w:unhideWhenUsed="0"/>
+    <w:lsdException w:name="Colorful Shading Accent 2" w:semiHidden="0" w:uiPriority="71" w:unhideWhenUsed="0"/>
+    <w:lsdException w:name="Colorful List Accent 2" w:semiHidden="0" w:uiPriority="72" w:unhideWhenUsed="0"/>
+    <w:lsdException w:name="Colorful Grid Accent 2" w:semiHidden="0" w:uiPriority="73" w:unhideWhenUsed="0"/>
+    <w:lsdException w:name="Light Shading Accent 3" w:semiHidden="0" w:uiPriority="60" w:unhideWhenUsed="0"/>
+    <w:lsdException w:name="Light List Accent 3" w:semiHidden="0" w:uiPriority="61" w:unhideWhenUsed="0"/>
+    <w:lsdException w:name="Light Grid Accent 3" w:semiHidden="0" w:uiPriority="62" w:unhideWhenUsed="0"/>
+    <w:lsdException w:name="Medium Shading 1 Accent 3" w:semiHidden="0" w:uiPriority="63" w:unhideWhenUsed="0"/>
+    <w:lsdException w:name="Medium Shading 2 Accent 3" w:semiHidden="0" w:uiPriority="64" w:unhideWhenUsed="0"/>
+    <w:lsdException w:name="Medium List 1 Accent 3" w:semiHidden="0" w:uiPriority="65" w:unhideWhenUsed="0"/>
+    <w:lsdException w:name="Medium List 2 Accent 3" w:semiHidden="0" w:uiPriority="66" w:unhideWhenUsed="0"/>
+    <w:lsdException w:name="Medium Grid 1 Accent 3" w:semiHidden="0" w:uiPriority="67" w:unhideWhenUsed="0"/>
+    <w:lsdException w:name="Medium Grid 2 Accent 3" w:semiHidden="0" w:uiPriority="68" w:unhideWhenUsed="0"/>
+    <w:lsdException w:name="Medium Grid 3 Accent 3" w:semiHidden="0" w:uiPriority="69" w:unhideWhenUsed="0"/>
+    <w:lsdException w:name="Dark List Accent 3" w:semiHidden="0" w:uiPriority="70" w:unhideWhenUsed="0"/>
+    <w:lsdException w:name="Colorful Shading Accent 3" w:semiHidden="0" w:uiPriority="71" w:unhideWhenUsed="0"/>
+    <w:lsdException w:name="Colorful List Accent 3" w:semiHidden="0" w:uiPriority="72" w:unhideWhenUsed="0"/>
+    <w:lsdException w:name="Colorful Grid Accent 3" w:semiHidden="0" w:uiPriority="73" w:unhideWhenUsed="0"/>
+    <w:lsdException w:name="Light Shading Accent 4" w:semiHidden="0" w:uiPriority="60" w:unhideWhenUsed="0"/>
+    <w:lsdException w:name="Light List Accent 4" w:semiHidden="0" w:uiPriority="61" w:unhideWhenUsed="0"/>
+    <w:lsdException w:name="Light Grid Accent 4" w:semiHidden="0" w:uiPriority="62" w:unhideWhenUsed="0"/>
+    <w:lsdException w:name="Medium Shading 1 Accent 4" w:semiHidden="0" w:uiPriority="63" w:unhideWhenUsed="0"/>
+    <w:lsdException w:name="Medium Shading 2 Accent 4" w:semiHidden="0" w:uiPriority="64" w:unhideWhenUsed="0"/>
+    <w:lsdException w:name="Medium List 1 Accent 4" w:semiHidden="0" w:uiPriority="65" w:unhideWhenUsed="0"/>
+    <w:lsdException w:name="Medium List 2 Accent 4" w:semiHidden="0" w:uiPriority="66" w:unhideWhenUsed="0"/>
+    <w:lsdException w:name="Medium Grid 1 Accent 4" w:semiHidden="0" w:uiPriority="67" w:unhideWhenUsed="0"/>
+    <w:lsdException w:name="Medium Grid 2 Accent 4" w:semiHidden="0" w:uiPriority="68" w:unhideWhenUsed="0"/>
+    <w:lsdException w:name="Medium Grid 3 Accent 4" w:semiHidden="0" w:uiPriority="69" w:unhideWhenUsed="0"/>
+    <w:lsdException w:name="Dark List Accent 4" w:semiHidden="0" w:uiPriority="70" w:unhideWhenUsed="0"/>
+    <w:lsdException w:name="Colorful Shading Accent 4" w:semiHidden="0" w:uiPriority="71" w:unhideWhenUsed="0"/>
+    <w:lsdException w:name="Colorful List Accent 4" w:semiHidden="0" w:uiPriority="72" w:unhideWhenUsed="0"/>
+    <w:lsdException w:name="Colorful Grid Accent 4" w:semiHidden="0" w:uiPriority="73" w:unhideWhenUsed="0"/>
+    <w:lsdException w:name="Light Shading Accent 5" w:semiHidden="0" w:uiPriority="60" w:unhideWhenUsed="0"/>
+    <w:lsdException w:name="Light List Accent 5" w:semiHidden="0" w:uiPriority="61" w:unhideWhenUsed="0"/>
+    <w:lsdException w:name="Light Grid Accent 5" w:semiHidden="0" w:uiPriority="62" w:unhideWhenUsed="0"/>
+    <w:lsdException w:name="Medium Shading 1 Accent 5" w:semiHidden="0" w:uiPriority="63" w:unhideWhenUsed="0"/>
+    <w:lsdException w:name="Medium Shading 2 Accent 5" w:semiHidden="0" w:uiPriority="64" w:unhideWhenUsed="0"/>
+    <w:lsdException w:name="Medium List 1 Accent 5" w:semiHidden="0" w:uiPriority="65" w:unhideWhenUsed="0"/>
+    <w:lsdException w:name="Medium List 2 Accent 5" w:semiHidden="0" w:uiPriority="66" w:unhideWhenUsed="0"/>
+    <w:lsdException w:name="Medium Grid 1 Accent 5" w:semiHidden="0" w:uiPriority="67" w:unhideWhenUsed="0"/>
+    <w:lsdException w:name="Medium Grid 2 Accent 5" w:semiHidden="0" w:uiPriority="68" w:unhideWhenUsed="0"/>
+    <w:lsdException w:name="Medium Grid 3 Accent 5" w:semiHidden="0" w:uiPriority="69" w:unhideWhenUsed="0"/>
+    <w:lsdException w:name="Dark List Accent 5" w:semiHidden="0" w:uiPriority="70" w:unhideWhenUsed="0"/>
+    <w:lsdException w:name="Colorful Shading Accent 5" w:semiHidden="0" w:uiPriority="71" w:unhideWhenUsed="0"/>
+    <w:lsdException w:name="Colorful List Accent 5" w:semiHidden="0" w:uiPriority="72" w:unhideWhenUsed="0"/>
+    <w:lsdException w:name="Colorful Grid Accent 5" w:semiHidden="0" w:uiPriority="73" w:unhideWhenUsed="0"/>
+    <w:lsdException w:name="Light Shading Accent 6" w:semiHidden="0" w:uiPriority="60" w:unhideWhenUsed="0"/>
+    <w:lsdException w:name="Light List Accent 6" w:semiHidden="0" w:uiPriority="61" w:unhideWhenUsed="0"/>
+    <w:lsdException w:name="Light Grid Accent 6" w:semiHidden="0" w:uiPriority="62" w:unhideWhenUsed="0"/>
+    <w:lsdException w:name="Medium Shading 1 Accent 6" w:semiHidden="0" w:uiPriority="63" w:unhideWhenUsed="0"/>
+    <w:lsdException w:name="Medium Shading 2 Accent 6" w:semiHidden="0" w:uiPriority="64" w:unhideWhenUsed="0"/>
+    <w:lsdException w:name="Medium List 1 Accent 6" w:semiHidden="0" w:uiPriority="65" w:unhideWhenUsed="0"/>
+    <w:lsdException w:name="Medium List 2 Accent 6" w:semiHidden="0" w:uiPriority="66" w:unhideWhenUsed="0"/>
+    <w:lsdException w:name="Medium Grid 1 Accent 6" w:semiHidden="0" w:uiPriority="67" w:unhideWhenUsed="0"/>
+    <w:lsdException w:name="Medium Grid 2 Accent 6" w:semiHidden="0" w:uiPriority="68" w:unhideWhenUsed="0"/>
+    <w:lsdException w:name="Medium Grid 3 Accent 6" w:semiHidden="0" w:uiPriority="69" w:unhideWhenUsed="0"/>
+    <w:lsdException w:name="Dark List Accent 6" w:semiHidden="0" w:uiPriority="70" w:unhideWhenUsed="0"/>
+    <w:lsdException w:name="Colorful Shading Accent 6" w:semiHidden="0" w:uiPriority="71" w:unhideWhenUsed="0"/>
+    <w:lsdException w:name="Colorful List Accent 6" w:semiHidden="0" w:uiPriority="72" w:unhideWhenUsed="0"/>
+    <w:lsdException w:name="Colorful Grid Accent 6" w:semiHidden="0" w:uiPriority="73" w:unhideWhenUsed="0"/>
+    <w:lsdException w:name="Subtle Emphasis" w:semiHidden="0" w:uiPriority="19" w:unhideWhenUsed="0" w:qFormat="1"/>
+    <w:lsdException w:name="Intense Emphasis" w:semiHidden="0" w:uiPriority="21" w:unhideWhenUsed="0" w:qFormat="1"/>
+    <w:lsdException w:name="Subtle Reference" w:semiHidden="0" w:uiPriority="31" w:unhideWhenUsed="0" w:qFormat="1"/>
+    <w:lsdException w:name="Intense Reference" w:semiHidden="0" w:uiPriority="32" w:unhideWhenUsed="0" w:qFormat="1"/>
+    <w:lsdException w:name="Book Title" w:semiHidden="0" w:uiPriority="33" w:unhideWhenUsed="0" w:qFormat="1"/>
+    <w:lsdException w:name="Bibliography" w:uiPriority="37"/>
+    <w:lsdException w:name="TOC Heading" w:uiPriority="39" w:qFormat="1"/>
+  </w:latentStyles>
+  <w:style w:type="paragraph" w:default="1" w:styleId="Normal">
+    <w:name w:val="Normal"/>
+    <w:qFormat/>
+    <w:rsid w:val="004B53FF"/>
+  </w:style>
+  <w:style w:type="character" w:default="1" w:styleId="Fuentedeprrafopredeter">
+    <w:name w:val="Default Paragraph Font"/>
+    <w:uiPriority w:val="1"/>
+    <w:semiHidden/>
+    <w:unhideWhenUsed/>
+  </w:style>
+  <w:style w:type="table" w:default="1" w:styleId="Tablanormal">
+    <w:name w:val="Normal Table"/>
+    <w:uiPriority w:val="99"/>
+    <w:semiHidden/>
+    <w:unhideWhenUsed/>
+    <w:qFormat/>
+    <w:tblPr>
+      <w:tblInd w:w="0" w:type="dxa"/>
+      <w:tblCellMar>
+        <w:top w:w="0" w:type="dxa"/>
+        <w:left w:w="108" w:type="dxa"/>
+        <w:bottom w:w="0" w:type="dxa"/>
+        <w:right w:w="108" w:type="dxa"/>
+      </w:tblCellMar>
+    </w:tblPr>
+  </w:style>
+  <w:style w:type="numbering" w:default="1" w:styleId="Sinlista">
+    <w:name w:val="No List"/>
+    <w:uiPriority w:val="99"/>
+    <w:semiHidden/>
+    <w:unhideWhenUsed/>
+  </w:style>
+  <w:style w:type="paragraph" w:customStyle="1" w:styleId="653561D06FDA440B9B71447AB26B7605">
+    <w:name w:val="653561D06FDA440B9B71447AB26B7605"/>
+    <w:rsid w:val="00AE568A"/>
+  </w:style>
+  <w:style w:type="paragraph" w:customStyle="1" w:styleId="F170D92B045547EEB0DC9CED3F94991B">
+    <w:name w:val="F170D92B045547EEB0DC9CED3F94991B"/>
+    <w:rsid w:val="00AE568A"/>
+  </w:style>
+  <w:style w:type="paragraph" w:customStyle="1" w:styleId="29AF0AD14E754F34BA5B7FF9CD558912">
+    <w:name w:val="29AF0AD14E754F34BA5B7FF9CD558912"/>
+    <w:rsid w:val="00AE568A"/>
+  </w:style>
+  <w:style w:type="paragraph" w:customStyle="1" w:styleId="7B100A6EF01D4C9283417AC3DF716D7F">
+    <w:name w:val="7B100A6EF01D4C9283417AC3DF716D7F"/>
+    <w:rsid w:val="00AE568A"/>
+  </w:style>
+  <w:style w:type="paragraph" w:customStyle="1" w:styleId="D37FEFE984E44B18A147758D27C85FC3">
+    <w:name w:val="D37FEFE984E44B18A147758D27C85FC3"/>
+    <w:rsid w:val="00AE568A"/>
+  </w:style>
+  <w:style w:type="paragraph" w:customStyle="1" w:styleId="9908442562DB4480BB6A1A30589083C9">
+    <w:name w:val="9908442562DB4480BB6A1A30589083C9"/>
+    <w:rsid w:val="00AE568A"/>
+  </w:style>
+  <w:style w:type="paragraph" w:customStyle="1" w:styleId="408DBBC039AB4FE1A64609D51FCC6C59">
+    <w:name w:val="408DBBC039AB4FE1A64609D51FCC6C59"/>
+    <w:rsid w:val="00AE568A"/>
+  </w:style>
+  <w:style w:type="paragraph" w:customStyle="1" w:styleId="21B35452074D45C080F05562EA0AE120">
+    <w:name w:val="21B35452074D45C080F05562EA0AE120"/>
+    <w:rsid w:val="00AE568A"/>
+  </w:style>
+</w:styles>
+</file>
+
+<file path=word/glossary/webSettings.xml><?xml version="1.0" encoding="utf-8"?>
+<w:webSettings xmlns:r="http://schemas.openxmlformats.org/officeDocument/2006/relationships" xmlns:w="http://schemas.openxmlformats.org/wordprocessingml/2006/main">
+  <w:optimizeForBrowser/>
+</w:webSettings>
 </file>
 
 <file path=word/theme/theme1.xml><?xml version="1.0" encoding="utf-8"?>

</xml_diff>

<commit_message>
actualización manuales y sistema parqueadero
modificados los manuales técnico y de usuario, corregido el error al asignar número de estacionamiento
</commit_message>
<xml_diff>
--- a/Proyecto/Presentación trabajo Norato´s Parking/Manuales/manual de usuario.docx
+++ b/Proyecto/Presentación trabajo Norato´s Parking/Manuales/manual de usuario.docx
@@ -157,7 +157,25 @@
                         <w:sz w:val="44"/>
                         <w:szCs w:val="44"/>
                       </w:rPr>
-                      <w:t>ngreso y salida de motos y bicicletas norato's parking.</w:t>
+                      <w:t xml:space="preserve">ngreso y salida de motos y bicicletas </w:t>
+                    </w:r>
+                    <w:proofErr w:type="spellStart"/>
+                    <w:r>
+                      <w:rPr>
+                        <w:rFonts w:asciiTheme="majorHAnsi" w:eastAsiaTheme="majorEastAsia" w:hAnsiTheme="majorHAnsi" w:cstheme="majorBidi"/>
+                        <w:sz w:val="44"/>
+                        <w:szCs w:val="44"/>
+                      </w:rPr>
+                      <w:t>norato's</w:t>
+                    </w:r>
+                    <w:proofErr w:type="spellEnd"/>
+                    <w:r>
+                      <w:rPr>
+                        <w:rFonts w:asciiTheme="majorHAnsi" w:eastAsiaTheme="majorEastAsia" w:hAnsiTheme="majorHAnsi" w:cstheme="majorBidi"/>
+                        <w:sz w:val="44"/>
+                        <w:szCs w:val="44"/>
+                      </w:rPr>
+                      <w:t xml:space="preserve"> parking.</w:t>
                     </w:r>
                   </w:p>
                 </w:tc>
@@ -195,9 +213,6 @@
                 </w:rPr>
                 <w:alias w:val="Autor"/>
                 <w:id w:val="15524260"/>
-                <w:placeholder>
-                  <w:docPart w:val="9908442562DB4480BB6A1A30589083C9"/>
-                </w:placeholder>
                 <w:dataBinding w:prefixMappings="xmlns:ns0='http://schemas.openxmlformats.org/package/2006/metadata/core-properties' xmlns:ns1='http://purl.org/dc/elements/1.1/'" w:xpath="/ns0:coreProperties[1]/ns1:creator[1]" w:storeItemID="{6C3C8BC8-F283-45AE-878A-BAB7291924A1}"/>
                 <w:text/>
               </w:sdtPr>
@@ -624,7 +639,10 @@
         </w:numPr>
       </w:pPr>
       <w:r>
-        <w:t>Registrar usuario para el uso del programa........................</w:t>
+        <w:t xml:space="preserve">Registrar </w:t>
+      </w:r>
+      <w:r>
+        <w:t>usuario para el uso del programa........................</w:t>
       </w:r>
       <w:r>
         <w:t>..............................13</w:t>
@@ -642,7 +660,7 @@
         <w:t>Ver y cambiar estacionamientos disponibles......................</w:t>
       </w:r>
       <w:r>
-        <w:t>..............................14</w:t>
+        <w:t>..............................15</w:t>
       </w:r>
     </w:p>
     <w:p>
@@ -657,7 +675,7 @@
         <w:t>Usuario.............................................................................................</w:t>
       </w:r>
       <w:r>
-        <w:t>..............................15</w:t>
+        <w:t>..............................16</w:t>
       </w:r>
     </w:p>
     <w:p>
@@ -675,7 +693,7 @@
         <w:t>..................................</w:t>
       </w:r>
       <w:r>
-        <w:t>..............................15</w:t>
+        <w:t>..............................16</w:t>
       </w:r>
     </w:p>
     <w:p>
@@ -693,7 +711,7 @@
         <w:t>...................................................</w:t>
       </w:r>
       <w:r>
-        <w:t>..............................19</w:t>
+        <w:t>..............................20</w:t>
       </w:r>
     </w:p>
     <w:p>
@@ -711,7 +729,10 @@
         <w:t>........................................</w:t>
       </w:r>
       <w:r>
-        <w:t>..............................19</w:t>
+        <w:t>.......</w:t>
+      </w:r>
+      <w:r>
+        <w:t>.......................21</w:t>
       </w:r>
     </w:p>
     <w:p>
@@ -729,7 +750,7 @@
         <w:t>......................</w:t>
       </w:r>
       <w:r>
-        <w:t>..............................22</w:t>
+        <w:t>..............................24</w:t>
       </w:r>
     </w:p>
     <w:p/>
@@ -773,7 +794,15 @@
         <w:t xml:space="preserve">para ingreso y salida de motos y bicicletas en un parqueadero, </w:t>
       </w:r>
       <w:r>
-        <w:t xml:space="preserve"> en éste caso para el parqueadero norato's parking.</w:t>
+        <w:t xml:space="preserve"> en éste caso para el parqueadero </w:t>
+      </w:r>
+      <w:proofErr w:type="spellStart"/>
+      <w:r>
+        <w:t>norato's</w:t>
+      </w:r>
+      <w:proofErr w:type="spellEnd"/>
+      <w:r>
+        <w:t xml:space="preserve"> parking.</w:t>
       </w:r>
     </w:p>
     <w:p/>
@@ -818,7 +847,15 @@
     </w:p>
     <w:p>
       <w:r>
-        <w:t>El objetivo será dar información necesaria a la persona quien use el programa para la web del parqueadero norato's parking</w:t>
+        <w:t xml:space="preserve">El objetivo será dar información necesaria a la persona quien use el programa para la web del parqueadero </w:t>
+      </w:r>
+      <w:proofErr w:type="spellStart"/>
+      <w:r>
+        <w:t>norato's</w:t>
+      </w:r>
+      <w:proofErr w:type="spellEnd"/>
+      <w:r>
+        <w:t xml:space="preserve"> parking</w:t>
       </w:r>
       <w:r>
         <w:t>.</w:t>
@@ -868,7 +905,15 @@
     </w:p>
     <w:p>
       <w:r>
-        <w:t>Éste manual está dirigido a las personas que vayan a usar el programa para la web de norato's parking</w:t>
+        <w:t xml:space="preserve">Éste manual está dirigido a las personas que vayan a usar el programa para la web de </w:t>
+      </w:r>
+      <w:proofErr w:type="spellStart"/>
+      <w:r>
+        <w:t>norato's</w:t>
+      </w:r>
+      <w:proofErr w:type="spellEnd"/>
+      <w:r>
+        <w:t xml:space="preserve"> parking</w:t>
       </w:r>
       <w:r>
         <w:t>.</w:t>
@@ -918,8 +963,13 @@
     </w:p>
     <w:p>
       <w:r>
-        <w:t>Los conocimiento básicos necesarios para poder utilizar el programa son en windows</w:t>
-      </w:r>
+        <w:t xml:space="preserve">Los conocimiento básicos necesarios para poder utilizar el programa son en </w:t>
+      </w:r>
+      <w:proofErr w:type="spellStart"/>
+      <w:r>
+        <w:t>windows</w:t>
+      </w:r>
+      <w:proofErr w:type="spellEnd"/>
       <w:r>
         <w:t xml:space="preserve"> e </w:t>
       </w:r>
@@ -972,7 +1022,15 @@
     </w:p>
     <w:p>
       <w:r>
-        <w:t>Para utilizar el programa web de norato's parking se necesita lo siguiente.</w:t>
+        <w:t xml:space="preserve">Para utilizar el programa web de </w:t>
+      </w:r>
+      <w:proofErr w:type="spellStart"/>
+      <w:r>
+        <w:t>norato's</w:t>
+      </w:r>
+      <w:proofErr w:type="spellEnd"/>
+      <w:r>
+        <w:t xml:space="preserve"> parking se necesita lo siguiente.</w:t>
       </w:r>
     </w:p>
     <w:p>
@@ -1057,8 +1115,13 @@
         <w:ind w:left="1788"/>
       </w:pPr>
       <w:r>
-        <w:t>La base de datos requerida para su uso es Mysql</w:t>
-      </w:r>
+        <w:t xml:space="preserve">La base de datos requerida para su uso es </w:t>
+      </w:r>
+      <w:proofErr w:type="spellStart"/>
+      <w:r>
+        <w:t>Mysql</w:t>
+      </w:r>
+      <w:proofErr w:type="spellEnd"/>
       <w:r>
         <w:t>.</w:t>
       </w:r>
@@ -1086,7 +1149,23 @@
         <w:ind w:left="1788"/>
       </w:pPr>
       <w:r>
-        <w:t>El software del servidor puede ser wamp, xampp y semejantes</w:t>
+        <w:t xml:space="preserve">El software del servidor puede ser </w:t>
+      </w:r>
+      <w:proofErr w:type="spellStart"/>
+      <w:r>
+        <w:t>wamp</w:t>
+      </w:r>
+      <w:proofErr w:type="spellEnd"/>
+      <w:r>
+        <w:t xml:space="preserve">, </w:t>
+      </w:r>
+      <w:proofErr w:type="spellStart"/>
+      <w:r>
+        <w:t>xampp</w:t>
+      </w:r>
+      <w:proofErr w:type="spellEnd"/>
+      <w:r>
+        <w:t xml:space="preserve"> y semejantes</w:t>
       </w:r>
       <w:r>
         <w:t>.</w:t>
@@ -1149,13 +1228,23 @@
         <w:t>abierto</w:t>
       </w:r>
       <w:r>
-        <w:t xml:space="preserve"> el programa wamp</w:t>
-      </w:r>
+        <w:t xml:space="preserve"> el programa </w:t>
+      </w:r>
+      <w:proofErr w:type="spellStart"/>
+      <w:r>
+        <w:t>wamp</w:t>
+      </w:r>
+      <w:proofErr w:type="spellEnd"/>
       <w:r>
         <w:t xml:space="preserve"> </w:t>
       </w:r>
-      <w:r>
-        <w:t>xampp o semejante.</w:t>
+      <w:proofErr w:type="spellStart"/>
+      <w:r>
+        <w:t>xampp</w:t>
+      </w:r>
+      <w:proofErr w:type="spellEnd"/>
+      <w:r>
+        <w:t xml:space="preserve"> o semejante.</w:t>
       </w:r>
     </w:p>
     <w:p>
@@ -1167,7 +1256,15 @@
         </w:numPr>
       </w:pPr>
       <w:r>
-        <w:t>Ingrese desde su navegador  a la siguiente dirección: localhost/parqueadero, al ingresar le pedirá iniciar sesión.</w:t>
+        <w:t xml:space="preserve">Ingrese desde su navegador  a la siguiente dirección: </w:t>
+      </w:r>
+      <w:proofErr w:type="spellStart"/>
+      <w:r>
+        <w:t>localhost</w:t>
+      </w:r>
+      <w:proofErr w:type="spellEnd"/>
+      <w:r>
+        <w:t>/parqueadero, al ingresar le pedirá iniciar sesión.</w:t>
       </w:r>
     </w:p>
     <w:p>
@@ -1616,18 +1713,10 @@
           <w:lang w:eastAsia="es-CO"/>
         </w:rPr>
         <w:drawing>
-          <wp:anchor distT="0" distB="0" distL="114300" distR="114300" simplePos="0" relativeHeight="251659264" behindDoc="0" locked="0" layoutInCell="1" allowOverlap="1">
-            <wp:simplePos x="0" y="0"/>
-            <wp:positionH relativeFrom="column">
-              <wp:align>left</wp:align>
-            </wp:positionH>
-            <wp:positionV relativeFrom="paragraph">
-              <wp:align>top</wp:align>
-            </wp:positionV>
-            <wp:extent cx="5610455" cy="2210637"/>
-            <wp:effectExtent l="19050" t="0" r="9295" b="0"/>
-            <wp:wrapSquare wrapText="bothSides"/>
-            <wp:docPr id="22" name="Imagen 22"/>
+          <wp:inline distT="0" distB="0" distL="0" distR="0">
+            <wp:extent cx="5612130" cy="1847971"/>
+            <wp:effectExtent l="19050" t="0" r="7620" b="0"/>
+            <wp:docPr id="2" name="Imagen 1"/>
             <wp:cNvGraphicFramePr>
               <a:graphicFrameLocks xmlns:a="http://schemas.openxmlformats.org/drawingml/2006/main" noChangeAspect="1"/>
             </wp:cNvGraphicFramePr>
@@ -1635,7 +1724,7 @@
               <a:graphicData uri="http://schemas.openxmlformats.org/drawingml/2006/picture">
                 <pic:pic xmlns:pic="http://schemas.openxmlformats.org/drawingml/2006/picture">
                   <pic:nvPicPr>
-                    <pic:cNvPr id="0" name="Picture 22"/>
+                    <pic:cNvPr id="0" name="Picture 1"/>
                     <pic:cNvPicPr>
                       <a:picLocks noChangeAspect="1" noChangeArrowheads="1"/>
                     </pic:cNvPicPr>
@@ -1650,7 +1739,7 @@
                   <pic:spPr bwMode="auto">
                     <a:xfrm>
                       <a:off x="0" y="0"/>
-                      <a:ext cx="5610455" cy="2210637"/>
+                      <a:ext cx="5612130" cy="1847971"/>
                     </a:xfrm>
                     <a:prstGeom prst="rect">
                       <a:avLst/>
@@ -1666,18 +1755,13 @@
                 </pic:pic>
               </a:graphicData>
             </a:graphic>
-          </wp:anchor>
+          </wp:inline>
         </w:drawing>
       </w:r>
       <w:r>
         <w:br w:type="textWrapping" w:clear="all"/>
       </w:r>
     </w:p>
-    <w:p/>
-    <w:p/>
-    <w:p/>
-    <w:p/>
-    <w:p/>
     <w:p>
       <w:pPr>
         <w:pStyle w:val="Prrafodelista"/>
@@ -1687,20 +1771,16 @@
         </w:numPr>
       </w:pPr>
       <w:r>
-        <w:lastRenderedPageBreak/>
-        <w:t>Ingrese el número de cédula que desea borrar del registro de los vehículos que han ingresado al parqueadero</w:t>
-      </w:r>
-      <w:r>
-        <w:t xml:space="preserve">, luego pulsa el botón borrar registro del vehículo, al hacerlo le aparecerá el mensaje "se ha borrado el registro </w:t>
-      </w:r>
-      <w:r>
-        <w:t xml:space="preserve">del </w:t>
-      </w:r>
-      <w:r>
-        <w:t>vehículo</w:t>
-      </w:r>
-      <w:r>
-        <w:t>", confirmando que se ha borrado</w:t>
+        <w:t>P</w:t>
+      </w:r>
+      <w:r>
+        <w:t xml:space="preserve">ulsa el botón borrar, al hacerlo </w:t>
+      </w:r>
+      <w:r>
+        <w:t>se actualizará la lista</w:t>
+      </w:r>
+      <w:r>
+        <w:t>, confirmando que se ha borrado</w:t>
       </w:r>
       <w:r>
         <w:t>.</w:t>
@@ -1714,9 +1794,9 @@
         </w:rPr>
         <w:drawing>
           <wp:inline distT="0" distB="0" distL="0" distR="0">
-            <wp:extent cx="5612130" cy="1789799"/>
+            <wp:extent cx="5612130" cy="1878899"/>
             <wp:effectExtent l="19050" t="0" r="7620" b="0"/>
-            <wp:docPr id="25" name="Imagen 25"/>
+            <wp:docPr id="6" name="Imagen 4"/>
             <wp:cNvGraphicFramePr>
               <a:graphicFrameLocks xmlns:a="http://schemas.openxmlformats.org/drawingml/2006/main" noChangeAspect="1"/>
             </wp:cNvGraphicFramePr>
@@ -1724,7 +1804,7 @@
               <a:graphicData uri="http://schemas.openxmlformats.org/drawingml/2006/picture">
                 <pic:pic xmlns:pic="http://schemas.openxmlformats.org/drawingml/2006/picture">
                   <pic:nvPicPr>
-                    <pic:cNvPr id="0" name="Picture 25"/>
+                    <pic:cNvPr id="0" name="Picture 4"/>
                     <pic:cNvPicPr>
                       <a:picLocks noChangeAspect="1" noChangeArrowheads="1"/>
                     </pic:cNvPicPr>
@@ -1739,7 +1819,7 @@
                   <pic:spPr bwMode="auto">
                     <a:xfrm>
                       <a:off x="0" y="0"/>
-                      <a:ext cx="5612130" cy="1790700"/>
+                      <a:ext cx="5612130" cy="1878899"/>
                     </a:xfrm>
                     <a:prstGeom prst="rect">
                       <a:avLst/>
@@ -1866,7 +1946,6 @@
         <w:rPr>
           <w:b/>
         </w:rPr>
-        <w:lastRenderedPageBreak/>
         <w:t>Ver y cambiar precio</w:t>
       </w:r>
     </w:p>
@@ -1888,6 +1967,7 @@
           <w:noProof/>
           <w:lang w:eastAsia="es-CO"/>
         </w:rPr>
+        <w:lastRenderedPageBreak/>
         <w:drawing>
           <wp:inline distT="0" distB="0" distL="0" distR="0">
             <wp:extent cx="5612130" cy="2394743"/>
@@ -2027,6 +2107,8 @@
     <w:p/>
     <w:p/>
     <w:p/>
+    <w:p/>
+    <w:p/>
     <w:p>
       <w:pPr>
         <w:pStyle w:val="Prrafodelista"/>
@@ -2055,7 +2137,16 @@
         </w:numPr>
       </w:pPr>
       <w:r>
-        <w:t>Pulse el botón precio, al hacerlo aparecerá un formulario donde podrá ingresar los datos correspondientes del usuario al que asignará para usar el programa.</w:t>
+        <w:t>Pulse el botón "registrar usuarios"</w:t>
+      </w:r>
+      <w:r>
+        <w:t xml:space="preserve">, al hacerlo aparecerá un </w:t>
+      </w:r>
+      <w:r>
+        <w:t xml:space="preserve">formulario donde podrá ingresar, actualizar o eliminar </w:t>
+      </w:r>
+      <w:r>
+        <w:t>los datos correspondientes del usuario al que asignará para usar el programa.</w:t>
       </w:r>
     </w:p>
     <w:p>
@@ -2066,9 +2157,9 @@
         </w:rPr>
         <w:drawing>
           <wp:inline distT="0" distB="0" distL="0" distR="0">
-            <wp:extent cx="5612130" cy="2330783"/>
+            <wp:extent cx="5612130" cy="2141783"/>
             <wp:effectExtent l="19050" t="0" r="7620" b="0"/>
-            <wp:docPr id="40" name="Imagen 40"/>
+            <wp:docPr id="7" name="Imagen 7"/>
             <wp:cNvGraphicFramePr>
               <a:graphicFrameLocks xmlns:a="http://schemas.openxmlformats.org/drawingml/2006/main" noChangeAspect="1"/>
             </wp:cNvGraphicFramePr>
@@ -2076,7 +2167,7 @@
               <a:graphicData uri="http://schemas.openxmlformats.org/drawingml/2006/picture">
                 <pic:pic xmlns:pic="http://schemas.openxmlformats.org/drawingml/2006/picture">
                   <pic:nvPicPr>
-                    <pic:cNvPr id="0" name="Picture 40"/>
+                    <pic:cNvPr id="0" name="Picture 7"/>
                     <pic:cNvPicPr>
                       <a:picLocks noChangeAspect="1" noChangeArrowheads="1"/>
                     </pic:cNvPicPr>
@@ -2091,7 +2182,7 @@
                   <pic:spPr bwMode="auto">
                     <a:xfrm>
                       <a:off x="0" y="0"/>
-                      <a:ext cx="5612130" cy="2330783"/>
+                      <a:ext cx="5612130" cy="2141783"/>
                     </a:xfrm>
                     <a:prstGeom prst="rect">
                       <a:avLst/>
@@ -2111,6 +2202,7 @@
         </w:drawing>
       </w:r>
     </w:p>
+    <w:p/>
     <w:p>
       <w:pPr>
         <w:pStyle w:val="Prrafodelista"/>
@@ -2120,7 +2212,18 @@
         </w:numPr>
       </w:pPr>
       <w:r>
-        <w:t>Luego de ingresar los datos del usuario, pulsa el botón crear usuario, al hacerlo aparecerá el mensaje de confirmación "usuario registrado exitosamente".</w:t>
+        <w:t>Con el botón "nuevo usuario" podrá registrar los nuevos usuarios</w:t>
+      </w:r>
+      <w:r>
+        <w:t xml:space="preserve"> dando </w:t>
+      </w:r>
+      <w:proofErr w:type="spellStart"/>
+      <w:r>
+        <w:t>click</w:t>
+      </w:r>
+      <w:proofErr w:type="spellEnd"/>
+      <w:r>
+        <w:t xml:space="preserve"> en el botón</w:t>
       </w:r>
     </w:p>
     <w:p>
@@ -2131,9 +2234,9 @@
         </w:rPr>
         <w:drawing>
           <wp:inline distT="0" distB="0" distL="0" distR="0">
-            <wp:extent cx="5612130" cy="2403026"/>
+            <wp:extent cx="5612130" cy="2576175"/>
             <wp:effectExtent l="19050" t="0" r="7620" b="0"/>
-            <wp:docPr id="43" name="Imagen 43"/>
+            <wp:docPr id="10" name="Imagen 10"/>
             <wp:cNvGraphicFramePr>
               <a:graphicFrameLocks xmlns:a="http://schemas.openxmlformats.org/drawingml/2006/main" noChangeAspect="1"/>
             </wp:cNvGraphicFramePr>
@@ -2141,7 +2244,7 @@
               <a:graphicData uri="http://schemas.openxmlformats.org/drawingml/2006/picture">
                 <pic:pic xmlns:pic="http://schemas.openxmlformats.org/drawingml/2006/picture">
                   <pic:nvPicPr>
-                    <pic:cNvPr id="0" name="Picture 43"/>
+                    <pic:cNvPr id="0" name="Picture 10"/>
                     <pic:cNvPicPr>
                       <a:picLocks noChangeAspect="1" noChangeArrowheads="1"/>
                     </pic:cNvPicPr>
@@ -2156,7 +2259,7 @@
                   <pic:spPr bwMode="auto">
                     <a:xfrm>
                       <a:off x="0" y="0"/>
-                      <a:ext cx="5612130" cy="2403026"/>
+                      <a:ext cx="5612130" cy="2576175"/>
                     </a:xfrm>
                     <a:prstGeom prst="rect">
                       <a:avLst/>
@@ -2177,10 +2280,218 @@
       </w:r>
     </w:p>
     <w:p/>
-    <w:p/>
-    <w:p/>
-    <w:p/>
-    <w:p/>
+    <w:p>
+      <w:pPr>
+        <w:pStyle w:val="Prrafodelista"/>
+        <w:numPr>
+          <w:ilvl w:val="0"/>
+          <w:numId w:val="18"/>
+        </w:numPr>
+      </w:pPr>
+      <w:r>
+        <w:t>Con el botón editar podrá modificar la información del usuario cómo los nombres, apellidos, contraseña y rol</w:t>
+      </w:r>
+      <w:r>
+        <w:t xml:space="preserve">, dado </w:t>
+      </w:r>
+      <w:proofErr w:type="spellStart"/>
+      <w:r>
+        <w:t>click</w:t>
+      </w:r>
+      <w:proofErr w:type="spellEnd"/>
+      <w:r>
+        <w:t xml:space="preserve"> en el botón.</w:t>
+      </w:r>
+    </w:p>
+    <w:p/>
+    <w:p/>
+    <w:p>
+      <w:r>
+        <w:rPr>
+          <w:noProof/>
+          <w:lang w:eastAsia="es-CO"/>
+        </w:rPr>
+        <w:lastRenderedPageBreak/>
+        <w:drawing>
+          <wp:inline distT="0" distB="0" distL="0" distR="0">
+            <wp:extent cx="5612130" cy="2598111"/>
+            <wp:effectExtent l="19050" t="0" r="7620" b="0"/>
+            <wp:docPr id="13" name="Imagen 13"/>
+            <wp:cNvGraphicFramePr>
+              <a:graphicFrameLocks xmlns:a="http://schemas.openxmlformats.org/drawingml/2006/main" noChangeAspect="1"/>
+            </wp:cNvGraphicFramePr>
+            <a:graphic xmlns:a="http://schemas.openxmlformats.org/drawingml/2006/main">
+              <a:graphicData uri="http://schemas.openxmlformats.org/drawingml/2006/picture">
+                <pic:pic xmlns:pic="http://schemas.openxmlformats.org/drawingml/2006/picture">
+                  <pic:nvPicPr>
+                    <pic:cNvPr id="0" name="Picture 13"/>
+                    <pic:cNvPicPr>
+                      <a:picLocks noChangeAspect="1" noChangeArrowheads="1"/>
+                    </pic:cNvPicPr>
+                  </pic:nvPicPr>
+                  <pic:blipFill>
+                    <a:blip r:embed="rId18" cstate="print"/>
+                    <a:srcRect/>
+                    <a:stretch>
+                      <a:fillRect/>
+                    </a:stretch>
+                  </pic:blipFill>
+                  <pic:spPr bwMode="auto">
+                    <a:xfrm>
+                      <a:off x="0" y="0"/>
+                      <a:ext cx="5612130" cy="2598111"/>
+                    </a:xfrm>
+                    <a:prstGeom prst="rect">
+                      <a:avLst/>
+                    </a:prstGeom>
+                    <a:noFill/>
+                    <a:ln w="9525">
+                      <a:noFill/>
+                      <a:miter lim="800000"/>
+                      <a:headEnd/>
+                      <a:tailEnd/>
+                    </a:ln>
+                  </pic:spPr>
+                </pic:pic>
+              </a:graphicData>
+            </a:graphic>
+          </wp:inline>
+        </w:drawing>
+      </w:r>
+    </w:p>
+    <w:p/>
+    <w:p>
+      <w:pPr>
+        <w:pStyle w:val="Prrafodelista"/>
+        <w:numPr>
+          <w:ilvl w:val="0"/>
+          <w:numId w:val="18"/>
+        </w:numPr>
+      </w:pPr>
+      <w:r>
+        <w:t>Con el botón eliminar podrá borrar el registro de un usuario</w:t>
+      </w:r>
+      <w:r>
+        <w:t xml:space="preserve">, dando </w:t>
+      </w:r>
+      <w:proofErr w:type="spellStart"/>
+      <w:r>
+        <w:t>click</w:t>
+      </w:r>
+      <w:proofErr w:type="spellEnd"/>
+      <w:r>
+        <w:t xml:space="preserve"> en el botón.</w:t>
+      </w:r>
+    </w:p>
+    <w:p/>
+    <w:p>
+      <w:r>
+        <w:rPr>
+          <w:noProof/>
+          <w:lang w:eastAsia="es-CO"/>
+        </w:rPr>
+        <w:drawing>
+          <wp:inline distT="0" distB="0" distL="0" distR="0">
+            <wp:extent cx="5612130" cy="2294515"/>
+            <wp:effectExtent l="19050" t="0" r="7620" b="0"/>
+            <wp:docPr id="16" name="Imagen 16"/>
+            <wp:cNvGraphicFramePr>
+              <a:graphicFrameLocks xmlns:a="http://schemas.openxmlformats.org/drawingml/2006/main" noChangeAspect="1"/>
+            </wp:cNvGraphicFramePr>
+            <a:graphic xmlns:a="http://schemas.openxmlformats.org/drawingml/2006/main">
+              <a:graphicData uri="http://schemas.openxmlformats.org/drawingml/2006/picture">
+                <pic:pic xmlns:pic="http://schemas.openxmlformats.org/drawingml/2006/picture">
+                  <pic:nvPicPr>
+                    <pic:cNvPr id="0" name="Picture 16"/>
+                    <pic:cNvPicPr>
+                      <a:picLocks noChangeAspect="1" noChangeArrowheads="1"/>
+                    </pic:cNvPicPr>
+                  </pic:nvPicPr>
+                  <pic:blipFill>
+                    <a:blip r:embed="rId19" cstate="print"/>
+                    <a:srcRect/>
+                    <a:stretch>
+                      <a:fillRect/>
+                    </a:stretch>
+                  </pic:blipFill>
+                  <pic:spPr bwMode="auto">
+                    <a:xfrm>
+                      <a:off x="0" y="0"/>
+                      <a:ext cx="5612130" cy="2294515"/>
+                    </a:xfrm>
+                    <a:prstGeom prst="rect">
+                      <a:avLst/>
+                    </a:prstGeom>
+                    <a:noFill/>
+                    <a:ln w="9525">
+                      <a:noFill/>
+                      <a:miter lim="800000"/>
+                      <a:headEnd/>
+                      <a:tailEnd/>
+                    </a:ln>
+                  </pic:spPr>
+                </pic:pic>
+              </a:graphicData>
+            </a:graphic>
+          </wp:inline>
+        </w:drawing>
+      </w:r>
+    </w:p>
+    <w:p/>
+    <w:p>
+      <w:r>
+        <w:rPr>
+          <w:noProof/>
+          <w:lang w:eastAsia="es-CO"/>
+        </w:rPr>
+        <w:lastRenderedPageBreak/>
+        <w:drawing>
+          <wp:inline distT="0" distB="0" distL="0" distR="0">
+            <wp:extent cx="5612130" cy="2360548"/>
+            <wp:effectExtent l="19050" t="0" r="7620" b="0"/>
+            <wp:docPr id="9" name="Imagen 19"/>
+            <wp:cNvGraphicFramePr>
+              <a:graphicFrameLocks xmlns:a="http://schemas.openxmlformats.org/drawingml/2006/main" noChangeAspect="1"/>
+            </wp:cNvGraphicFramePr>
+            <a:graphic xmlns:a="http://schemas.openxmlformats.org/drawingml/2006/main">
+              <a:graphicData uri="http://schemas.openxmlformats.org/drawingml/2006/picture">
+                <pic:pic xmlns:pic="http://schemas.openxmlformats.org/drawingml/2006/picture">
+                  <pic:nvPicPr>
+                    <pic:cNvPr id="0" name="Picture 19"/>
+                    <pic:cNvPicPr>
+                      <a:picLocks noChangeAspect="1" noChangeArrowheads="1"/>
+                    </pic:cNvPicPr>
+                  </pic:nvPicPr>
+                  <pic:blipFill>
+                    <a:blip r:embed="rId20" cstate="print"/>
+                    <a:srcRect/>
+                    <a:stretch>
+                      <a:fillRect/>
+                    </a:stretch>
+                  </pic:blipFill>
+                  <pic:spPr bwMode="auto">
+                    <a:xfrm>
+                      <a:off x="0" y="0"/>
+                      <a:ext cx="5612130" cy="2360548"/>
+                    </a:xfrm>
+                    <a:prstGeom prst="rect">
+                      <a:avLst/>
+                    </a:prstGeom>
+                    <a:noFill/>
+                    <a:ln w="9525">
+                      <a:noFill/>
+                      <a:miter lim="800000"/>
+                      <a:headEnd/>
+                      <a:tailEnd/>
+                    </a:ln>
+                  </pic:spPr>
+                </pic:pic>
+              </a:graphicData>
+            </a:graphic>
+          </wp:inline>
+        </w:drawing>
+      </w:r>
+    </w:p>
     <w:p/>
     <w:p>
       <w:pPr>
@@ -2197,7 +2508,6 @@
         <w:rPr>
           <w:b/>
         </w:rPr>
-        <w:lastRenderedPageBreak/>
         <w:t xml:space="preserve">Ver </w:t>
       </w:r>
       <w:r>
@@ -2252,7 +2562,7 @@
                     </pic:cNvPicPr>
                   </pic:nvPicPr>
                   <pic:blipFill>
-                    <a:blip r:embed="rId18" cstate="print"/>
+                    <a:blip r:embed="rId21" cstate="print"/>
                     <a:srcRect/>
                     <a:stretch>
                       <a:fillRect/>
@@ -2290,7 +2600,15 @@
         </w:numPr>
       </w:pPr>
       <w:r>
-        <w:t>Para cambiar el número de estacionamientos disponibles debe ingresar el número deseado en dónde se encuentra los respectivos números, cómo ejemplo probaremos con el número de estacionamientos para motos, lo cambiaremos por 30, luego de hacerlo pulse el botón submit, con ello quedará actualizado y se visualizará de ésta manera.</w:t>
+        <w:t xml:space="preserve">Para cambiar el número de estacionamientos disponibles debe ingresar el número deseado en dónde se encuentra los respectivos números, cómo ejemplo probaremos con el número de estacionamientos para motos, lo cambiaremos por 30, luego de hacerlo pulse el botón </w:t>
+      </w:r>
+      <w:proofErr w:type="spellStart"/>
+      <w:r>
+        <w:t>submit</w:t>
+      </w:r>
+      <w:proofErr w:type="spellEnd"/>
+      <w:r>
+        <w:t>, con ello quedará actualizado y se visualizará de ésta manera.</w:t>
       </w:r>
     </w:p>
     <w:p>
@@ -2299,6 +2617,7 @@
           <w:noProof/>
           <w:lang w:eastAsia="es-CO"/>
         </w:rPr>
+        <w:lastRenderedPageBreak/>
         <w:drawing>
           <wp:inline distT="0" distB="0" distL="0" distR="0">
             <wp:extent cx="5612130" cy="1937981"/>
@@ -2317,7 +2636,7 @@
                     </pic:cNvPicPr>
                   </pic:nvPicPr>
                   <pic:blipFill>
-                    <a:blip r:embed="rId19" cstate="print"/>
+                    <a:blip r:embed="rId22" cstate="print"/>
                     <a:srcRect/>
                     <a:stretch>
                       <a:fillRect/>
@@ -2349,10 +2668,6 @@
     <w:p/>
     <w:p/>
     <w:p/>
-    <w:p/>
-    <w:p/>
-    <w:p/>
-    <w:p/>
     <w:p>
       <w:pPr>
         <w:pStyle w:val="Prrafodelista"/>
@@ -2368,7 +2683,6 @@
         <w:rPr>
           <w:b/>
         </w:rPr>
-        <w:lastRenderedPageBreak/>
         <w:t>Usuarios</w:t>
       </w:r>
     </w:p>
@@ -2417,7 +2731,7 @@
                     </pic:cNvPicPr>
                   </pic:nvPicPr>
                   <pic:blipFill>
-                    <a:blip r:embed="rId20" cstate="print"/>
+                    <a:blip r:embed="rId23" cstate="print"/>
                     <a:srcRect/>
                     <a:stretch>
                       <a:fillRect/>
@@ -2492,6 +2806,7 @@
           <w:noProof/>
           <w:lang w:eastAsia="es-CO"/>
         </w:rPr>
+        <w:lastRenderedPageBreak/>
         <w:pict>
           <v:rect id="_x0000_s1038" style="position:absolute;margin-left:33.3pt;margin-top:71.75pt;width:84.8pt;height:14.7pt;z-index:251661312" filled="f" strokecolor="#e36c0a [2409]"/>
         </w:pict>
@@ -2519,7 +2834,7 @@
                     </pic:cNvPicPr>
                   </pic:nvPicPr>
                   <pic:blipFill>
-                    <a:blip r:embed="rId21" cstate="print"/>
+                    <a:blip r:embed="rId24" cstate="print"/>
                     <a:srcRect/>
                     <a:stretch>
                       <a:fillRect/>
@@ -2557,7 +2872,6 @@
         </w:numPr>
       </w:pPr>
       <w:r>
-        <w:lastRenderedPageBreak/>
         <w:t>Al pulsar el botón validar le habilitará los siguientes campos para ingresar los datos del vehículo y la persona</w:t>
       </w:r>
       <w:r>
@@ -2588,7 +2902,7 @@
                     </pic:cNvPicPr>
                   </pic:nvPicPr>
                   <pic:blipFill>
-                    <a:blip r:embed="rId22" cstate="print"/>
+                    <a:blip r:embed="rId25" cstate="print"/>
                     <a:srcRect/>
                     <a:stretch>
                       <a:fillRect/>
@@ -2638,6 +2952,7 @@
           <w:noProof/>
           <w:lang w:eastAsia="es-CO"/>
         </w:rPr>
+        <w:lastRenderedPageBreak/>
         <w:pict>
           <v:rect id="_x0000_s1039" style="position:absolute;margin-left:146.05pt;margin-top:82.95pt;width:82.55pt;height:9.75pt;z-index:251662336" filled="f" strokecolor="#e36c0a [2409]"/>
         </w:pict>
@@ -2665,7 +2980,7 @@
                     </pic:cNvPicPr>
                   </pic:nvPicPr>
                   <pic:blipFill>
-                    <a:blip r:embed="rId22" cstate="print"/>
+                    <a:blip r:embed="rId25" cstate="print"/>
                     <a:srcRect/>
                     <a:stretch>
                       <a:fillRect/>
@@ -2705,7 +3020,6 @@
         </w:numPr>
       </w:pPr>
       <w:r>
-        <w:lastRenderedPageBreak/>
         <w:t xml:space="preserve">Al seleccionar el tipo de </w:t>
       </w:r>
       <w:r>
@@ -2736,7 +3050,7 @@
                     </pic:cNvPicPr>
                   </pic:nvPicPr>
                   <pic:blipFill>
-                    <a:blip r:embed="rId23" cstate="print"/>
+                    <a:blip r:embed="rId26" cstate="print"/>
                     <a:srcRect/>
                     <a:stretch>
                       <a:fillRect/>
@@ -2783,6 +3097,7 @@
           <w:noProof/>
           <w:lang w:eastAsia="es-CO"/>
         </w:rPr>
+        <w:lastRenderedPageBreak/>
         <w:pict>
           <v:rect id="_x0000_s1040" style="position:absolute;margin-left:38.55pt;margin-top:164.05pt;width:48.7pt;height:41.2pt;z-index:251663360" filled="f" strokecolor="#e36c0a [2409]"/>
         </w:pict>
@@ -2810,7 +3125,7 @@
                     </pic:cNvPicPr>
                   </pic:nvPicPr>
                   <pic:blipFill>
-                    <a:blip r:embed="rId24" cstate="print"/>
+                    <a:blip r:embed="rId27" cstate="print"/>
                     <a:srcRect/>
                     <a:stretch>
                       <a:fillRect/>
@@ -2851,7 +3166,6 @@
         </w:numPr>
       </w:pPr>
       <w:r>
-        <w:lastRenderedPageBreak/>
         <w:t xml:space="preserve">Al seleccionar la tarifa. </w:t>
       </w:r>
       <w:r>
@@ -2867,6 +3181,7 @@
           <w:noProof/>
           <w:lang w:eastAsia="es-CO"/>
         </w:rPr>
+        <w:lastRenderedPageBreak/>
         <w:pict>
           <v:rect id="_x0000_s1041" style="position:absolute;margin-left:48.55pt;margin-top:99.4pt;width:266.35pt;height:63.25pt;z-index:251664384" filled="f" strokecolor="#e36c0a [2409]"/>
         </w:pict>
@@ -2894,7 +3209,7 @@
                     </pic:cNvPicPr>
                   </pic:nvPicPr>
                   <pic:blipFill>
-                    <a:blip r:embed="rId25" cstate="print"/>
+                    <a:blip r:embed="rId28" cstate="print"/>
                     <a:srcRect/>
                     <a:stretch>
                       <a:fillRect/>
@@ -2959,7 +3274,7 @@
                     </pic:cNvPicPr>
                   </pic:nvPicPr>
                   <pic:blipFill>
-                    <a:blip r:embed="rId26" cstate="print"/>
+                    <a:blip r:embed="rId29" cstate="print"/>
                     <a:srcRect/>
                     <a:stretch>
                       <a:fillRect/>
@@ -3003,7 +3318,6 @@
         <w:rPr>
           <w:b/>
         </w:rPr>
-        <w:lastRenderedPageBreak/>
         <w:t>Ver vehículos parqueados</w:t>
       </w:r>
     </w:p>
@@ -3028,6 +3342,7 @@
           <w:noProof/>
           <w:lang w:eastAsia="es-CO"/>
         </w:rPr>
+        <w:lastRenderedPageBreak/>
         <w:pict>
           <v:rect id="_x0000_s1042" style="position:absolute;margin-left:190.45pt;margin-top:231.85pt;width:40.4pt;height:22.85pt;z-index:251665408" filled="f" fillcolor="#e36c0a [2409]" strokecolor="#e36c0a [2409]"/>
         </w:pict>
@@ -3055,7 +3370,7 @@
                     </pic:cNvPicPr>
                   </pic:nvPicPr>
                   <pic:blipFill>
-                    <a:blip r:embed="rId27" cstate="print"/>
+                    <a:blip r:embed="rId30" cstate="print"/>
                     <a:srcRect/>
                     <a:stretch>
                       <a:fillRect/>
@@ -3120,7 +3435,7 @@
                     </pic:cNvPicPr>
                   </pic:nvPicPr>
                   <pic:blipFill>
-                    <a:blip r:embed="rId28" cstate="print"/>
+                    <a:blip r:embed="rId31" cstate="print"/>
                     <a:srcRect/>
                     <a:stretch>
                       <a:fillRect/>
@@ -3230,7 +3545,7 @@
                     </pic:cNvPicPr>
                   </pic:nvPicPr>
                   <pic:blipFill>
-                    <a:blip r:embed="rId29" cstate="print"/>
+                    <a:blip r:embed="rId32" cstate="print"/>
                     <a:srcRect/>
                     <a:stretch>
                       <a:fillRect/>
@@ -3307,7 +3622,7 @@
                     </pic:cNvPicPr>
                   </pic:nvPicPr>
                   <pic:blipFill>
-                    <a:blip r:embed="rId29" cstate="print"/>
+                    <a:blip r:embed="rId32" cstate="print"/>
                     <a:srcRect/>
                     <a:stretch>
                       <a:fillRect/>
@@ -3425,7 +3740,7 @@
                     </pic:cNvPicPr>
                   </pic:nvPicPr>
                   <pic:blipFill>
-                    <a:blip r:embed="rId30" cstate="print"/>
+                    <a:blip r:embed="rId33" cstate="print"/>
                     <a:srcRect/>
                     <a:stretch>
                       <a:fillRect/>
@@ -3511,7 +3826,7 @@
                     </pic:cNvPicPr>
                   </pic:nvPicPr>
                   <pic:blipFill>
-                    <a:blip r:embed="rId31" cstate="print"/>
+                    <a:blip r:embed="rId34" cstate="print"/>
                     <a:srcRect/>
                     <a:stretch>
                       <a:fillRect/>
@@ -3604,7 +3919,7 @@
                     </pic:cNvPicPr>
                   </pic:nvPicPr>
                   <pic:blipFill>
-                    <a:blip r:embed="rId32" cstate="print"/>
+                    <a:blip r:embed="rId35" cstate="print"/>
                     <a:srcRect/>
                     <a:stretch>
                       <a:fillRect/>
@@ -3681,7 +3996,7 @@
                     </pic:cNvPicPr>
                   </pic:nvPicPr>
                   <pic:blipFill>
-                    <a:blip r:embed="rId33" cstate="print"/>
+                    <a:blip r:embed="rId36" cstate="print"/>
                     <a:srcRect/>
                     <a:stretch>
                       <a:fillRect/>
@@ -3729,16 +4044,30 @@
       </w:r>
     </w:p>
     <w:p>
-      <w:r>
+      <w:pPr>
         <w:rPr>
           <w:noProof/>
           <w:lang w:eastAsia="es-CO"/>
         </w:rPr>
+      </w:pPr>
+    </w:p>
+    <w:p>
+      <w:pPr>
+        <w:rPr>
+          <w:noProof/>
+          <w:lang w:eastAsia="es-CO"/>
+        </w:rPr>
+      </w:pPr>
+      <w:r>
+        <w:rPr>
+          <w:noProof/>
+          <w:lang w:eastAsia="es-CO"/>
+        </w:rPr>
         <w:drawing>
           <wp:inline distT="0" distB="0" distL="0" distR="0">
-            <wp:extent cx="5612130" cy="2994193"/>
+            <wp:extent cx="5612130" cy="3180733"/>
             <wp:effectExtent l="19050" t="0" r="7620" b="0"/>
-            <wp:docPr id="106" name="Imagen 106"/>
+            <wp:docPr id="11" name="Imagen 22"/>
             <wp:cNvGraphicFramePr>
               <a:graphicFrameLocks xmlns:a="http://schemas.openxmlformats.org/drawingml/2006/main" noChangeAspect="1"/>
             </wp:cNvGraphicFramePr>
@@ -3746,13 +4075,13 @@
               <a:graphicData uri="http://schemas.openxmlformats.org/drawingml/2006/picture">
                 <pic:pic xmlns:pic="http://schemas.openxmlformats.org/drawingml/2006/picture">
                   <pic:nvPicPr>
-                    <pic:cNvPr id="0" name="Picture 106"/>
+                    <pic:cNvPr id="0" name="Picture 22"/>
                     <pic:cNvPicPr>
                       <a:picLocks noChangeAspect="1" noChangeArrowheads="1"/>
                     </pic:cNvPicPr>
                   </pic:nvPicPr>
                   <pic:blipFill>
-                    <a:blip r:embed="rId34" cstate="print"/>
+                    <a:blip r:embed="rId37" cstate="print"/>
                     <a:srcRect/>
                     <a:stretch>
                       <a:fillRect/>
@@ -3761,7 +4090,7 @@
                   <pic:spPr bwMode="auto">
                     <a:xfrm>
                       <a:off x="0" y="0"/>
-                      <a:ext cx="5612130" cy="2994193"/>
+                      <a:ext cx="5612130" cy="3180733"/>
                     </a:xfrm>
                     <a:prstGeom prst="rect">
                       <a:avLst/>
@@ -3782,9 +4111,86 @@
       </w:r>
     </w:p>
     <w:p/>
+    <w:p>
+      <w:pPr>
+        <w:pStyle w:val="Prrafodelista"/>
+        <w:numPr>
+          <w:ilvl w:val="0"/>
+          <w:numId w:val="23"/>
+        </w:numPr>
+      </w:pPr>
+      <w:r>
+        <w:t xml:space="preserve">También tiene una opción para mostrar la factura en </w:t>
+      </w:r>
+      <w:proofErr w:type="spellStart"/>
+      <w:r>
+        <w:t>pdf</w:t>
+      </w:r>
+      <w:proofErr w:type="spellEnd"/>
+      <w:r>
+        <w:t xml:space="preserve"> para visualizarle pulsa el botón "imprimir"</w:t>
+      </w:r>
+    </w:p>
+    <w:p/>
+    <w:p>
+      <w:r>
+        <w:rPr>
+          <w:noProof/>
+          <w:lang w:eastAsia="es-CO"/>
+        </w:rPr>
+        <w:lastRenderedPageBreak/>
+        <w:drawing>
+          <wp:inline distT="0" distB="0" distL="0" distR="0">
+            <wp:extent cx="5612130" cy="3165614"/>
+            <wp:effectExtent l="19050" t="0" r="7620" b="0"/>
+            <wp:docPr id="12" name="Imagen 25"/>
+            <wp:cNvGraphicFramePr>
+              <a:graphicFrameLocks xmlns:a="http://schemas.openxmlformats.org/drawingml/2006/main" noChangeAspect="1"/>
+            </wp:cNvGraphicFramePr>
+            <a:graphic xmlns:a="http://schemas.openxmlformats.org/drawingml/2006/main">
+              <a:graphicData uri="http://schemas.openxmlformats.org/drawingml/2006/picture">
+                <pic:pic xmlns:pic="http://schemas.openxmlformats.org/drawingml/2006/picture">
+                  <pic:nvPicPr>
+                    <pic:cNvPr id="0" name="Picture 25"/>
+                    <pic:cNvPicPr>
+                      <a:picLocks noChangeAspect="1" noChangeArrowheads="1"/>
+                    </pic:cNvPicPr>
+                  </pic:nvPicPr>
+                  <pic:blipFill>
+                    <a:blip r:embed="rId38" cstate="print"/>
+                    <a:srcRect/>
+                    <a:stretch>
+                      <a:fillRect/>
+                    </a:stretch>
+                  </pic:blipFill>
+                  <pic:spPr bwMode="auto">
+                    <a:xfrm>
+                      <a:off x="0" y="0"/>
+                      <a:ext cx="5612130" cy="3165614"/>
+                    </a:xfrm>
+                    <a:prstGeom prst="rect">
+                      <a:avLst/>
+                    </a:prstGeom>
+                    <a:noFill/>
+                    <a:ln w="9525">
+                      <a:noFill/>
+                      <a:miter lim="800000"/>
+                      <a:headEnd/>
+                      <a:tailEnd/>
+                    </a:ln>
+                  </pic:spPr>
+                </pic:pic>
+              </a:graphicData>
+            </a:graphic>
+          </wp:inline>
+        </w:drawing>
+      </w:r>
+    </w:p>
+    <w:p/>
+    <w:p/>
     <w:sectPr>
-      <w:headerReference w:type="default" r:id="rId35"/>
-      <w:footerReference w:type="default" r:id="rId36"/>
+      <w:headerReference w:type="default" r:id="rId39"/>
+      <w:footerReference w:type="default" r:id="rId40"/>
       <w:pgSz w:w="12240" w:h="15840"/>
       <w:pgMar w:top="1417" w:right="1701" w:bottom="1417" w:left="1701" w:header="708" w:footer="708" w:gutter="0"/>
       <w:cols w:space="708"/>
@@ -3840,7 +4246,7 @@
             <w:rPr>
               <w:noProof/>
             </w:rPr>
-            <w:t>23</w:t>
+            <w:t>26</w:t>
           </w:r>
         </w:fldSimple>
       </w:p>
@@ -4368,7 +4774,7 @@
   <w:abstractNum w:abstractNumId="5">
     <w:nsid w:val="0A8C458B"/>
     <w:multiLevelType w:val="hybridMultilevel"/>
-    <w:tmpl w:val="4CBE813C"/>
+    <w:tmpl w:val="2D92BE7A"/>
     <w:lvl w:ilvl="0" w:tplc="240A0001">
       <w:start w:val="1"/>
       <w:numFmt w:val="bullet"/>
@@ -5155,7 +5561,7 @@
   <w:abstractNum w:abstractNumId="13">
     <w:nsid w:val="3F50247C"/>
     <w:multiLevelType w:val="hybridMultilevel"/>
-    <w:tmpl w:val="3CC23638"/>
+    <w:tmpl w:val="15FCBFB6"/>
     <w:lvl w:ilvl="0" w:tplc="240A0001">
       <w:start w:val="1"/>
       <w:numFmt w:val="bullet"/>
@@ -7059,38 +7465,6 @@
         </w:p>
       </w:docPartBody>
     </w:docPart>
-    <w:docPart>
-      <w:docPartPr>
-        <w:name w:val="D37FEFE984E44B18A147758D27C85FC3"/>
-        <w:category>
-          <w:name w:val="General"/>
-          <w:gallery w:val="placeholder"/>
-        </w:category>
-        <w:types>
-          <w:type w:val="bbPlcHdr"/>
-        </w:types>
-        <w:behaviors>
-          <w:behavior w:val="content"/>
-        </w:behaviors>
-        <w:guid w:val="{7208464D-FD42-44D2-9075-B45696973137}"/>
-      </w:docPartPr>
-      <w:docPartBody>
-        <w:p>
-          <w:pPr>
-            <w:pStyle w:val="D37FEFE984E44B18A147758D27C85FC3"/>
-          </w:pPr>
-          <w:r>
-            <w:rPr>
-              <w:rFonts w:asciiTheme="majorHAnsi" w:eastAsiaTheme="majorEastAsia" w:hAnsiTheme="majorHAnsi" w:cstheme="majorBidi"/>
-              <w:sz w:val="44"/>
-              <w:szCs w:val="44"/>
-              <w:lang w:val="es-ES"/>
-            </w:rPr>
-            <w:t>[Escribir el subtítulo del documento]</w:t>
-          </w:r>
-        </w:p>
-      </w:docPartBody>
-    </w:docPart>
   </w:docParts>
 </w:glossaryDocument>
 </file>
@@ -7130,7 +7504,7 @@
     <w:charset w:val="00"/>
     <w:family w:val="swiss"/>
     <w:pitch w:val="variable"/>
-    <w:sig w:usb0="E10002FF" w:usb1="4000ACFF" w:usb2="00000009" w:usb3="00000000" w:csb0="0000019F" w:csb1="00000000"/>
+    <w:sig w:usb0="E00002FF" w:usb1="4000ACFF" w:usb2="00000001" w:usb3="00000000" w:csb0="0000019F" w:csb1="00000000"/>
   </w:font>
   <w:font w:name="Cambria">
     <w:panose1 w:val="02040503050406030204"/>
@@ -7160,6 +7534,7 @@
   </w:compat>
   <w:rsids>
     <w:rsidRoot w:val="00AE568A"/>
+    <w:rsid w:val="00333697"/>
     <w:rsid w:val="004B53FF"/>
     <w:rsid w:val="00AE568A"/>
     <w:rsid w:val="00BF48A3"/>

</xml_diff>